<commit_message>
docs: add task 2.2 answer
</commit_message>
<xml_diff>
--- a/Теория.docx
+++ b/Теория.docx
@@ -132,7 +132,6 @@
         </w:rPr>
         <w:t xml:space="preserve">Для чего нужно использовать конструкцию </w:t>
       </w:r>
-      <w:proofErr w:type="gramStart"/>
       <w:r>
         <w:rPr>
           <w:rFonts w:ascii="Times New Roman" w:hAnsi="Times New Roman" w:cs="Times New Roman"/>
@@ -158,22 +157,7 @@
           <w:shd w:val="clear" w:color="auto" w:fill="FFFFFF"/>
           <w:lang w:val="ru-RU"/>
         </w:rPr>
-        <w:t>(</w:t>
-      </w:r>
-      <w:proofErr w:type="gramEnd"/>
-      <w:r>
-        <w:rPr>
-          <w:rFonts w:ascii="Times New Roman" w:hAnsi="Times New Roman" w:cs="Times New Roman"/>
-          <w:bCs/>
-          <w:i/>
-          <w:iCs/>
-          <w:color w:val="404040"/>
-          <w:sz w:val="24"/>
-          <w:szCs w:val="24"/>
-          <w:shd w:val="clear" w:color="auto" w:fill="FFFFFF"/>
-          <w:lang w:val="ru-RU"/>
-        </w:rPr>
-        <w:t>…){…}?</w:t>
+        <w:t>(…){…}?</w:t>
       </w:r>
     </w:p>
     <w:p>
@@ -192,7 +176,6 @@
         </w:rPr>
         <w:t xml:space="preserve">Данная конструкция служит для работы с неуправляемыми ресурсами и автоматического их освобождения посредством вызова метода </w:t>
       </w:r>
-      <w:proofErr w:type="gramStart"/>
       <w:r>
         <w:rPr>
           <w:rFonts w:ascii="Times New Roman" w:hAnsi="Times New Roman" w:cs="Times New Roman"/>
@@ -204,15 +187,7 @@
           <w:rFonts w:ascii="Times New Roman" w:hAnsi="Times New Roman" w:cs="Times New Roman"/>
           <w:lang w:val="ru-RU"/>
         </w:rPr>
-        <w:t>(</w:t>
-      </w:r>
-      <w:proofErr w:type="gramEnd"/>
-      <w:r>
-        <w:rPr>
-          <w:rFonts w:ascii="Times New Roman" w:hAnsi="Times New Roman" w:cs="Times New Roman"/>
-          <w:lang w:val="ru-RU"/>
-        </w:rPr>
-        <w:t>).</w:t>
+        <w:t>().</w:t>
       </w:r>
     </w:p>
     <w:p>
@@ -246,7 +221,6 @@
         </w:rPr>
         <w:t xml:space="preserve">Написать пример класса для использования его в цикле </w:t>
       </w:r>
-      <w:proofErr w:type="gramStart"/>
       <w:r>
         <w:rPr>
           <w:rFonts w:ascii="Times New Roman" w:hAnsi="Times New Roman" w:cs="Times New Roman"/>
@@ -274,7 +248,6 @@
         </w:rPr>
         <w:t>(</w:t>
       </w:r>
-      <w:proofErr w:type="gramEnd"/>
       <w:r>
         <w:rPr>
           <w:rFonts w:ascii="Times New Roman" w:hAnsi="Times New Roman" w:cs="Times New Roman"/>
@@ -404,7 +377,6 @@
         <w:t xml:space="preserve">public class </w:t>
       </w:r>
       <w:proofErr w:type="spellStart"/>
-      <w:proofErr w:type="gramStart"/>
       <w:r>
         <w:rPr>
           <w:rFonts w:ascii="Times New Roman" w:hAnsi="Times New Roman" w:cs="Times New Roman"/>
@@ -416,12 +388,764 @@
         <w:rPr>
           <w:rFonts w:ascii="Times New Roman" w:hAnsi="Times New Roman" w:cs="Times New Roman"/>
         </w:rPr>
-        <w:t xml:space="preserve"> :</w:t>
-      </w:r>
-      <w:proofErr w:type="gramEnd"/>
-      <w:r>
-        <w:rPr>
-          <w:rFonts w:ascii="Times New Roman" w:hAnsi="Times New Roman" w:cs="Times New Roman"/>
+        <w:t xml:space="preserve"> : </w:t>
+      </w:r>
+      <w:proofErr w:type="spellStart"/>
+      <w:r>
+        <w:rPr>
+          <w:rFonts w:ascii="Times New Roman" w:hAnsi="Times New Roman" w:cs="Times New Roman"/>
+        </w:rPr>
+        <w:t>IEnumerator</w:t>
+      </w:r>
+      <w:proofErr w:type="spellEnd"/>
+    </w:p>
+    <w:p>
+      <w:pPr>
+        <w:spacing w:after="0" w:line="240" w:lineRule="auto"/>
+        <w:ind w:left="720"/>
+        <w:contextualSpacing/>
+        <w:rPr>
+          <w:rFonts w:ascii="Times New Roman" w:hAnsi="Times New Roman" w:cs="Times New Roman"/>
+        </w:rPr>
+      </w:pPr>
+      <w:r>
+        <w:rPr>
+          <w:rFonts w:ascii="Times New Roman" w:hAnsi="Times New Roman" w:cs="Times New Roman"/>
+        </w:rPr>
+        <w:t xml:space="preserve">    {</w:t>
+      </w:r>
+    </w:p>
+    <w:p>
+      <w:pPr>
+        <w:spacing w:after="0" w:line="240" w:lineRule="auto"/>
+        <w:ind w:left="720"/>
+        <w:contextualSpacing/>
+        <w:rPr>
+          <w:rFonts w:ascii="Times New Roman" w:hAnsi="Times New Roman" w:cs="Times New Roman"/>
+        </w:rPr>
+      </w:pPr>
+      <w:r>
+        <w:rPr>
+          <w:rFonts w:ascii="Times New Roman" w:hAnsi="Times New Roman" w:cs="Times New Roman"/>
+        </w:rPr>
+        <w:t xml:space="preserve">        private </w:t>
+      </w:r>
+      <w:proofErr w:type="spellStart"/>
+      <w:r>
+        <w:rPr>
+          <w:rFonts w:ascii="Times New Roman" w:hAnsi="Times New Roman" w:cs="Times New Roman"/>
+        </w:rPr>
+        <w:t>readonly</w:t>
+      </w:r>
+      <w:proofErr w:type="spellEnd"/>
+      <w:r>
+        <w:rPr>
+          <w:rFonts w:ascii="Times New Roman" w:hAnsi="Times New Roman" w:cs="Times New Roman"/>
+        </w:rPr>
+        <w:t xml:space="preserve"> int[] _numbers;</w:t>
+      </w:r>
+    </w:p>
+    <w:p>
+      <w:pPr>
+        <w:spacing w:after="0" w:line="240" w:lineRule="auto"/>
+        <w:ind w:left="720"/>
+        <w:contextualSpacing/>
+        <w:rPr>
+          <w:rFonts w:ascii="Times New Roman" w:hAnsi="Times New Roman" w:cs="Times New Roman"/>
+        </w:rPr>
+      </w:pPr>
+      <w:r>
+        <w:rPr>
+          <w:rFonts w:ascii="Times New Roman" w:hAnsi="Times New Roman" w:cs="Times New Roman"/>
+        </w:rPr>
+        <w:t xml:space="preserve">        private int _position = -1;</w:t>
+      </w:r>
+    </w:p>
+    <w:p>
+      <w:pPr>
+        <w:spacing w:after="0" w:line="240" w:lineRule="auto"/>
+        <w:ind w:left="720"/>
+        <w:contextualSpacing/>
+        <w:rPr>
+          <w:rFonts w:ascii="Times New Roman" w:hAnsi="Times New Roman" w:cs="Times New Roman"/>
+        </w:rPr>
+      </w:pPr>
+    </w:p>
+    <w:p>
+      <w:pPr>
+        <w:spacing w:after="0" w:line="240" w:lineRule="auto"/>
+        <w:ind w:left="720"/>
+        <w:contextualSpacing/>
+        <w:rPr>
+          <w:rFonts w:ascii="Times New Roman" w:hAnsi="Times New Roman" w:cs="Times New Roman"/>
+        </w:rPr>
+      </w:pPr>
+      <w:r>
+        <w:rPr>
+          <w:rFonts w:ascii="Times New Roman" w:hAnsi="Times New Roman" w:cs="Times New Roman"/>
+        </w:rPr>
+        <w:t xml:space="preserve">        public </w:t>
+      </w:r>
+      <w:proofErr w:type="spellStart"/>
+      <w:r>
+        <w:rPr>
+          <w:rFonts w:ascii="Times New Roman" w:hAnsi="Times New Roman" w:cs="Times New Roman"/>
+        </w:rPr>
+        <w:t>TmpEnumerator</w:t>
+      </w:r>
+      <w:proofErr w:type="spellEnd"/>
+      <w:r>
+        <w:rPr>
+          <w:rFonts w:ascii="Times New Roman" w:hAnsi="Times New Roman" w:cs="Times New Roman"/>
+        </w:rPr>
+        <w:t>(int[] numbers)</w:t>
+      </w:r>
+    </w:p>
+    <w:p>
+      <w:pPr>
+        <w:spacing w:after="0" w:line="240" w:lineRule="auto"/>
+        <w:ind w:left="720"/>
+        <w:contextualSpacing/>
+        <w:rPr>
+          <w:rFonts w:ascii="Times New Roman" w:hAnsi="Times New Roman" w:cs="Times New Roman"/>
+        </w:rPr>
+      </w:pPr>
+      <w:r>
+        <w:rPr>
+          <w:rFonts w:ascii="Times New Roman" w:hAnsi="Times New Roman" w:cs="Times New Roman"/>
+        </w:rPr>
+        <w:t xml:space="preserve">        {</w:t>
+      </w:r>
+    </w:p>
+    <w:p>
+      <w:pPr>
+        <w:spacing w:after="0" w:line="240" w:lineRule="auto"/>
+        <w:ind w:left="720"/>
+        <w:contextualSpacing/>
+        <w:rPr>
+          <w:rFonts w:ascii="Times New Roman" w:hAnsi="Times New Roman" w:cs="Times New Roman"/>
+        </w:rPr>
+      </w:pPr>
+      <w:r>
+        <w:rPr>
+          <w:rFonts w:ascii="Times New Roman" w:hAnsi="Times New Roman" w:cs="Times New Roman"/>
+        </w:rPr>
+        <w:t xml:space="preserve">            _numbers = numbers;</w:t>
+      </w:r>
+    </w:p>
+    <w:p>
+      <w:pPr>
+        <w:spacing w:after="0" w:line="240" w:lineRule="auto"/>
+        <w:ind w:left="720"/>
+        <w:contextualSpacing/>
+        <w:rPr>
+          <w:rFonts w:ascii="Times New Roman" w:hAnsi="Times New Roman" w:cs="Times New Roman"/>
+        </w:rPr>
+      </w:pPr>
+      <w:r>
+        <w:rPr>
+          <w:rFonts w:ascii="Times New Roman" w:hAnsi="Times New Roman" w:cs="Times New Roman"/>
+        </w:rPr>
+        <w:t xml:space="preserve">        }</w:t>
+      </w:r>
+    </w:p>
+    <w:p>
+      <w:pPr>
+        <w:spacing w:after="0" w:line="240" w:lineRule="auto"/>
+        <w:ind w:left="720"/>
+        <w:contextualSpacing/>
+        <w:rPr>
+          <w:rFonts w:ascii="Times New Roman" w:hAnsi="Times New Roman" w:cs="Times New Roman"/>
+        </w:rPr>
+      </w:pPr>
+    </w:p>
+    <w:p>
+      <w:pPr>
+        <w:spacing w:after="0" w:line="240" w:lineRule="auto"/>
+        <w:ind w:left="720"/>
+        <w:contextualSpacing/>
+        <w:rPr>
+          <w:rFonts w:ascii="Times New Roman" w:hAnsi="Times New Roman" w:cs="Times New Roman"/>
+        </w:rPr>
+      </w:pPr>
+      <w:r>
+        <w:rPr>
+          <w:rFonts w:ascii="Times New Roman" w:hAnsi="Times New Roman" w:cs="Times New Roman"/>
+        </w:rPr>
+        <w:t xml:space="preserve">        public bool </w:t>
+      </w:r>
+      <w:proofErr w:type="spellStart"/>
+      <w:r>
+        <w:rPr>
+          <w:rFonts w:ascii="Times New Roman" w:hAnsi="Times New Roman" w:cs="Times New Roman"/>
+        </w:rPr>
+        <w:t>MoveNext</w:t>
+      </w:r>
+      <w:proofErr w:type="spellEnd"/>
+      <w:r>
+        <w:rPr>
+          <w:rFonts w:ascii="Times New Roman" w:hAnsi="Times New Roman" w:cs="Times New Roman"/>
+        </w:rPr>
+        <w:t>()</w:t>
+      </w:r>
+    </w:p>
+    <w:p>
+      <w:pPr>
+        <w:spacing w:after="0" w:line="240" w:lineRule="auto"/>
+        <w:ind w:left="720"/>
+        <w:contextualSpacing/>
+        <w:rPr>
+          <w:rFonts w:ascii="Times New Roman" w:hAnsi="Times New Roman" w:cs="Times New Roman"/>
+        </w:rPr>
+      </w:pPr>
+      <w:r>
+        <w:rPr>
+          <w:rFonts w:ascii="Times New Roman" w:hAnsi="Times New Roman" w:cs="Times New Roman"/>
+        </w:rPr>
+        <w:t xml:space="preserve">        {</w:t>
+      </w:r>
+    </w:p>
+    <w:p>
+      <w:pPr>
+        <w:spacing w:after="0" w:line="240" w:lineRule="auto"/>
+        <w:ind w:left="720"/>
+        <w:contextualSpacing/>
+        <w:rPr>
+          <w:rFonts w:ascii="Times New Roman" w:hAnsi="Times New Roman" w:cs="Times New Roman"/>
+        </w:rPr>
+      </w:pPr>
+      <w:r>
+        <w:rPr>
+          <w:rFonts w:ascii="Times New Roman" w:hAnsi="Times New Roman" w:cs="Times New Roman"/>
+        </w:rPr>
+        <w:t xml:space="preserve">            if (_position &lt; _</w:t>
+      </w:r>
+      <w:proofErr w:type="spellStart"/>
+      <w:r>
+        <w:rPr>
+          <w:rFonts w:ascii="Times New Roman" w:hAnsi="Times New Roman" w:cs="Times New Roman"/>
+        </w:rPr>
+        <w:t>numbers.Length</w:t>
+      </w:r>
+      <w:proofErr w:type="spellEnd"/>
+      <w:r>
+        <w:rPr>
+          <w:rFonts w:ascii="Times New Roman" w:hAnsi="Times New Roman" w:cs="Times New Roman"/>
+        </w:rPr>
+        <w:t xml:space="preserve"> - 1)</w:t>
+      </w:r>
+    </w:p>
+    <w:p>
+      <w:pPr>
+        <w:spacing w:after="0" w:line="240" w:lineRule="auto"/>
+        <w:ind w:left="720"/>
+        <w:contextualSpacing/>
+        <w:rPr>
+          <w:rFonts w:ascii="Times New Roman" w:hAnsi="Times New Roman" w:cs="Times New Roman"/>
+        </w:rPr>
+      </w:pPr>
+      <w:r>
+        <w:rPr>
+          <w:rFonts w:ascii="Times New Roman" w:hAnsi="Times New Roman" w:cs="Times New Roman"/>
+        </w:rPr>
+        <w:t xml:space="preserve">            {</w:t>
+      </w:r>
+    </w:p>
+    <w:p>
+      <w:pPr>
+        <w:spacing w:after="0" w:line="240" w:lineRule="auto"/>
+        <w:ind w:left="720"/>
+        <w:contextualSpacing/>
+        <w:rPr>
+          <w:rFonts w:ascii="Times New Roman" w:hAnsi="Times New Roman" w:cs="Times New Roman"/>
+        </w:rPr>
+      </w:pPr>
+      <w:r>
+        <w:rPr>
+          <w:rFonts w:ascii="Times New Roman" w:hAnsi="Times New Roman" w:cs="Times New Roman"/>
+        </w:rPr>
+        <w:t xml:space="preserve">                _position++;</w:t>
+      </w:r>
+    </w:p>
+    <w:p>
+      <w:pPr>
+        <w:spacing w:after="0" w:line="240" w:lineRule="auto"/>
+        <w:ind w:left="720"/>
+        <w:contextualSpacing/>
+        <w:rPr>
+          <w:rFonts w:ascii="Times New Roman" w:hAnsi="Times New Roman" w:cs="Times New Roman"/>
+        </w:rPr>
+      </w:pPr>
+      <w:r>
+        <w:rPr>
+          <w:rFonts w:ascii="Times New Roman" w:hAnsi="Times New Roman" w:cs="Times New Roman"/>
+        </w:rPr>
+        <w:t xml:space="preserve">                return true;</w:t>
+      </w:r>
+    </w:p>
+    <w:p>
+      <w:pPr>
+        <w:spacing w:after="0" w:line="240" w:lineRule="auto"/>
+        <w:ind w:left="720"/>
+        <w:contextualSpacing/>
+        <w:rPr>
+          <w:rFonts w:ascii="Times New Roman" w:hAnsi="Times New Roman" w:cs="Times New Roman"/>
+        </w:rPr>
+      </w:pPr>
+      <w:r>
+        <w:rPr>
+          <w:rFonts w:ascii="Times New Roman" w:hAnsi="Times New Roman" w:cs="Times New Roman"/>
+        </w:rPr>
+        <w:t xml:space="preserve">            }</w:t>
+      </w:r>
+    </w:p>
+    <w:p>
+      <w:pPr>
+        <w:spacing w:after="0" w:line="240" w:lineRule="auto"/>
+        <w:ind w:left="720"/>
+        <w:contextualSpacing/>
+        <w:rPr>
+          <w:rFonts w:ascii="Times New Roman" w:hAnsi="Times New Roman" w:cs="Times New Roman"/>
+        </w:rPr>
+      </w:pPr>
+      <w:r>
+        <w:rPr>
+          <w:rFonts w:ascii="Times New Roman" w:hAnsi="Times New Roman" w:cs="Times New Roman"/>
+        </w:rPr>
+        <w:t xml:space="preserve">            else</w:t>
+      </w:r>
+    </w:p>
+    <w:p>
+      <w:pPr>
+        <w:spacing w:after="0" w:line="240" w:lineRule="auto"/>
+        <w:ind w:left="720"/>
+        <w:contextualSpacing/>
+        <w:rPr>
+          <w:rFonts w:ascii="Times New Roman" w:hAnsi="Times New Roman" w:cs="Times New Roman"/>
+        </w:rPr>
+      </w:pPr>
+      <w:r>
+        <w:rPr>
+          <w:rFonts w:ascii="Times New Roman" w:hAnsi="Times New Roman" w:cs="Times New Roman"/>
+        </w:rPr>
+        <w:t xml:space="preserve">            {</w:t>
+      </w:r>
+    </w:p>
+    <w:p>
+      <w:pPr>
+        <w:spacing w:after="0" w:line="240" w:lineRule="auto"/>
+        <w:ind w:left="720"/>
+        <w:contextualSpacing/>
+        <w:rPr>
+          <w:rFonts w:ascii="Times New Roman" w:hAnsi="Times New Roman" w:cs="Times New Roman"/>
+        </w:rPr>
+      </w:pPr>
+      <w:r>
+        <w:rPr>
+          <w:rFonts w:ascii="Times New Roman" w:hAnsi="Times New Roman" w:cs="Times New Roman"/>
+        </w:rPr>
+        <w:t xml:space="preserve">                return false;</w:t>
+      </w:r>
+    </w:p>
+    <w:p>
+      <w:pPr>
+        <w:spacing w:after="0" w:line="240" w:lineRule="auto"/>
+        <w:ind w:left="720"/>
+        <w:contextualSpacing/>
+        <w:rPr>
+          <w:rFonts w:ascii="Times New Roman" w:hAnsi="Times New Roman" w:cs="Times New Roman"/>
+        </w:rPr>
+      </w:pPr>
+      <w:r>
+        <w:rPr>
+          <w:rFonts w:ascii="Times New Roman" w:hAnsi="Times New Roman" w:cs="Times New Roman"/>
+        </w:rPr>
+        <w:t xml:space="preserve">            }</w:t>
+      </w:r>
+    </w:p>
+    <w:p>
+      <w:pPr>
+        <w:spacing w:after="0" w:line="240" w:lineRule="auto"/>
+        <w:ind w:left="720"/>
+        <w:contextualSpacing/>
+        <w:rPr>
+          <w:rFonts w:ascii="Times New Roman" w:hAnsi="Times New Roman" w:cs="Times New Roman"/>
+        </w:rPr>
+      </w:pPr>
+      <w:r>
+        <w:rPr>
+          <w:rFonts w:ascii="Times New Roman" w:hAnsi="Times New Roman" w:cs="Times New Roman"/>
+        </w:rPr>
+        <w:t xml:space="preserve">        }</w:t>
+      </w:r>
+    </w:p>
+    <w:p>
+      <w:pPr>
+        <w:spacing w:after="0" w:line="240" w:lineRule="auto"/>
+        <w:ind w:left="720"/>
+        <w:contextualSpacing/>
+        <w:rPr>
+          <w:rFonts w:ascii="Times New Roman" w:hAnsi="Times New Roman" w:cs="Times New Roman"/>
+        </w:rPr>
+      </w:pPr>
+    </w:p>
+    <w:p>
+      <w:pPr>
+        <w:spacing w:after="0" w:line="240" w:lineRule="auto"/>
+        <w:ind w:left="720"/>
+        <w:contextualSpacing/>
+        <w:rPr>
+          <w:rFonts w:ascii="Times New Roman" w:hAnsi="Times New Roman" w:cs="Times New Roman"/>
+        </w:rPr>
+      </w:pPr>
+      <w:r>
+        <w:rPr>
+          <w:rFonts w:ascii="Times New Roman" w:hAnsi="Times New Roman" w:cs="Times New Roman"/>
+        </w:rPr>
+        <w:t xml:space="preserve">        public void Reset()</w:t>
+      </w:r>
+    </w:p>
+    <w:p>
+      <w:pPr>
+        <w:spacing w:after="0" w:line="240" w:lineRule="auto"/>
+        <w:ind w:left="720"/>
+        <w:contextualSpacing/>
+        <w:rPr>
+          <w:rFonts w:ascii="Times New Roman" w:hAnsi="Times New Roman" w:cs="Times New Roman"/>
+        </w:rPr>
+      </w:pPr>
+      <w:r>
+        <w:rPr>
+          <w:rFonts w:ascii="Times New Roman" w:hAnsi="Times New Roman" w:cs="Times New Roman"/>
+        </w:rPr>
+        <w:t xml:space="preserve">        {</w:t>
+      </w:r>
+    </w:p>
+    <w:p>
+      <w:pPr>
+        <w:spacing w:after="0" w:line="240" w:lineRule="auto"/>
+        <w:ind w:left="720"/>
+        <w:contextualSpacing/>
+        <w:rPr>
+          <w:rFonts w:ascii="Times New Roman" w:hAnsi="Times New Roman" w:cs="Times New Roman"/>
+        </w:rPr>
+      </w:pPr>
+      <w:r>
+        <w:rPr>
+          <w:rFonts w:ascii="Times New Roman" w:hAnsi="Times New Roman" w:cs="Times New Roman"/>
+        </w:rPr>
+        <w:t xml:space="preserve">            _position = -1;</w:t>
+      </w:r>
+    </w:p>
+    <w:p>
+      <w:pPr>
+        <w:spacing w:after="0" w:line="240" w:lineRule="auto"/>
+        <w:ind w:left="720"/>
+        <w:contextualSpacing/>
+        <w:rPr>
+          <w:rFonts w:ascii="Times New Roman" w:hAnsi="Times New Roman" w:cs="Times New Roman"/>
+        </w:rPr>
+      </w:pPr>
+      <w:r>
+        <w:rPr>
+          <w:rFonts w:ascii="Times New Roman" w:hAnsi="Times New Roman" w:cs="Times New Roman"/>
+        </w:rPr>
+        <w:t xml:space="preserve">        }</w:t>
+      </w:r>
+    </w:p>
+    <w:p>
+      <w:pPr>
+        <w:spacing w:after="0" w:line="240" w:lineRule="auto"/>
+        <w:ind w:left="720"/>
+        <w:contextualSpacing/>
+        <w:rPr>
+          <w:rFonts w:ascii="Times New Roman" w:hAnsi="Times New Roman" w:cs="Times New Roman"/>
+        </w:rPr>
+      </w:pPr>
+    </w:p>
+    <w:p>
+      <w:pPr>
+        <w:spacing w:after="0" w:line="240" w:lineRule="auto"/>
+        <w:ind w:left="720"/>
+        <w:contextualSpacing/>
+        <w:rPr>
+          <w:rFonts w:ascii="Times New Roman" w:hAnsi="Times New Roman" w:cs="Times New Roman"/>
+        </w:rPr>
+      </w:pPr>
+      <w:r>
+        <w:rPr>
+          <w:rFonts w:ascii="Times New Roman" w:hAnsi="Times New Roman" w:cs="Times New Roman"/>
+        </w:rPr>
+        <w:t xml:space="preserve">        public object Current</w:t>
+      </w:r>
+    </w:p>
+    <w:p>
+      <w:pPr>
+        <w:spacing w:after="0" w:line="240" w:lineRule="auto"/>
+        <w:ind w:left="720"/>
+        <w:contextualSpacing/>
+        <w:rPr>
+          <w:rFonts w:ascii="Times New Roman" w:hAnsi="Times New Roman" w:cs="Times New Roman"/>
+        </w:rPr>
+      </w:pPr>
+      <w:r>
+        <w:rPr>
+          <w:rFonts w:ascii="Times New Roman" w:hAnsi="Times New Roman" w:cs="Times New Roman"/>
+        </w:rPr>
+        <w:t xml:space="preserve">        {</w:t>
+      </w:r>
+    </w:p>
+    <w:p>
+      <w:pPr>
+        <w:spacing w:after="0" w:line="240" w:lineRule="auto"/>
+        <w:ind w:left="720"/>
+        <w:contextualSpacing/>
+        <w:rPr>
+          <w:rFonts w:ascii="Times New Roman" w:hAnsi="Times New Roman" w:cs="Times New Roman"/>
+        </w:rPr>
+      </w:pPr>
+      <w:r>
+        <w:rPr>
+          <w:rFonts w:ascii="Times New Roman" w:hAnsi="Times New Roman" w:cs="Times New Roman"/>
+        </w:rPr>
+        <w:t xml:space="preserve">            get</w:t>
+      </w:r>
+    </w:p>
+    <w:p>
+      <w:pPr>
+        <w:spacing w:after="0" w:line="240" w:lineRule="auto"/>
+        <w:ind w:left="720"/>
+        <w:contextualSpacing/>
+        <w:rPr>
+          <w:rFonts w:ascii="Times New Roman" w:hAnsi="Times New Roman" w:cs="Times New Roman"/>
+        </w:rPr>
+      </w:pPr>
+      <w:r>
+        <w:rPr>
+          <w:rFonts w:ascii="Times New Roman" w:hAnsi="Times New Roman" w:cs="Times New Roman"/>
+        </w:rPr>
+        <w:t xml:space="preserve">            {</w:t>
+      </w:r>
+    </w:p>
+    <w:p>
+      <w:pPr>
+        <w:spacing w:after="0" w:line="240" w:lineRule="auto"/>
+        <w:ind w:left="720"/>
+        <w:contextualSpacing/>
+        <w:rPr>
+          <w:rFonts w:ascii="Times New Roman" w:hAnsi="Times New Roman" w:cs="Times New Roman"/>
+        </w:rPr>
+      </w:pPr>
+      <w:r>
+        <w:rPr>
+          <w:rFonts w:ascii="Times New Roman" w:hAnsi="Times New Roman" w:cs="Times New Roman"/>
+        </w:rPr>
+        <w:t xml:space="preserve">                if (_position == -1 || _position &gt;= _</w:t>
+      </w:r>
+      <w:proofErr w:type="spellStart"/>
+      <w:r>
+        <w:rPr>
+          <w:rFonts w:ascii="Times New Roman" w:hAnsi="Times New Roman" w:cs="Times New Roman"/>
+        </w:rPr>
+        <w:t>numbers.Length</w:t>
+      </w:r>
+      <w:proofErr w:type="spellEnd"/>
+      <w:r>
+        <w:rPr>
+          <w:rFonts w:ascii="Times New Roman" w:hAnsi="Times New Roman" w:cs="Times New Roman"/>
+        </w:rPr>
+        <w:t>)</w:t>
+      </w:r>
+    </w:p>
+    <w:p>
+      <w:pPr>
+        <w:spacing w:after="0" w:line="240" w:lineRule="auto"/>
+        <w:ind w:left="720"/>
+        <w:contextualSpacing/>
+        <w:rPr>
+          <w:rFonts w:ascii="Times New Roman" w:hAnsi="Times New Roman" w:cs="Times New Roman"/>
+        </w:rPr>
+      </w:pPr>
+      <w:r>
+        <w:rPr>
+          <w:rFonts w:ascii="Times New Roman" w:hAnsi="Times New Roman" w:cs="Times New Roman"/>
+        </w:rPr>
+        <w:t xml:space="preserve">                {</w:t>
+      </w:r>
+    </w:p>
+    <w:p>
+      <w:pPr>
+        <w:spacing w:after="0" w:line="240" w:lineRule="auto"/>
+        <w:ind w:left="720"/>
+        <w:contextualSpacing/>
+        <w:rPr>
+          <w:rFonts w:ascii="Times New Roman" w:hAnsi="Times New Roman" w:cs="Times New Roman"/>
+        </w:rPr>
+      </w:pPr>
+      <w:r>
+        <w:rPr>
+          <w:rFonts w:ascii="Times New Roman" w:hAnsi="Times New Roman" w:cs="Times New Roman"/>
+        </w:rPr>
+        <w:t xml:space="preserve">                    throw new </w:t>
+      </w:r>
+      <w:proofErr w:type="spellStart"/>
+      <w:r>
+        <w:rPr>
+          <w:rFonts w:ascii="Times New Roman" w:hAnsi="Times New Roman" w:cs="Times New Roman"/>
+        </w:rPr>
+        <w:t>InvalidOperationException</w:t>
+      </w:r>
+      <w:proofErr w:type="spellEnd"/>
+      <w:r>
+        <w:rPr>
+          <w:rFonts w:ascii="Times New Roman" w:hAnsi="Times New Roman" w:cs="Times New Roman"/>
+        </w:rPr>
+        <w:t>();</w:t>
+      </w:r>
+    </w:p>
+    <w:p>
+      <w:pPr>
+        <w:spacing w:after="0" w:line="240" w:lineRule="auto"/>
+        <w:ind w:left="720"/>
+        <w:contextualSpacing/>
+        <w:rPr>
+          <w:rFonts w:ascii="Times New Roman" w:hAnsi="Times New Roman" w:cs="Times New Roman"/>
+        </w:rPr>
+      </w:pPr>
+      <w:r>
+        <w:rPr>
+          <w:rFonts w:ascii="Times New Roman" w:hAnsi="Times New Roman" w:cs="Times New Roman"/>
+        </w:rPr>
+        <w:t xml:space="preserve">                }</w:t>
+      </w:r>
+    </w:p>
+    <w:p>
+      <w:pPr>
+        <w:spacing w:after="0" w:line="240" w:lineRule="auto"/>
+        <w:ind w:left="720"/>
+        <w:contextualSpacing/>
+        <w:rPr>
+          <w:rFonts w:ascii="Times New Roman" w:hAnsi="Times New Roman" w:cs="Times New Roman"/>
+        </w:rPr>
+      </w:pPr>
+    </w:p>
+    <w:p>
+      <w:pPr>
+        <w:spacing w:after="0" w:line="240" w:lineRule="auto"/>
+        <w:ind w:left="720"/>
+        <w:contextualSpacing/>
+        <w:rPr>
+          <w:rFonts w:ascii="Times New Roman" w:hAnsi="Times New Roman" w:cs="Times New Roman"/>
+        </w:rPr>
+      </w:pPr>
+      <w:r>
+        <w:rPr>
+          <w:rFonts w:ascii="Times New Roman" w:hAnsi="Times New Roman" w:cs="Times New Roman"/>
+        </w:rPr>
+        <w:t xml:space="preserve">                return _numbers[_position];</w:t>
+      </w:r>
+    </w:p>
+    <w:p>
+      <w:pPr>
+        <w:spacing w:after="0" w:line="240" w:lineRule="auto"/>
+        <w:ind w:left="720"/>
+        <w:contextualSpacing/>
+        <w:rPr>
+          <w:rFonts w:ascii="Times New Roman" w:hAnsi="Times New Roman" w:cs="Times New Roman"/>
+          <w:lang w:val="ru-RU"/>
+        </w:rPr>
+      </w:pPr>
+      <w:r>
+        <w:rPr>
+          <w:rFonts w:ascii="Times New Roman" w:hAnsi="Times New Roman" w:cs="Times New Roman"/>
+        </w:rPr>
+        <w:t xml:space="preserve">            </w:t>
+      </w:r>
+      <w:r>
+        <w:rPr>
+          <w:rFonts w:ascii="Times New Roman" w:hAnsi="Times New Roman" w:cs="Times New Roman"/>
+          <w:lang w:val="ru-RU"/>
+        </w:rPr>
+        <w:t>}</w:t>
+      </w:r>
+    </w:p>
+    <w:p>
+      <w:pPr>
+        <w:spacing w:after="0" w:line="240" w:lineRule="auto"/>
+        <w:ind w:left="720"/>
+        <w:contextualSpacing/>
+        <w:rPr>
+          <w:rFonts w:ascii="Times New Roman" w:hAnsi="Times New Roman" w:cs="Times New Roman"/>
+          <w:lang w:val="ru-RU"/>
+        </w:rPr>
+      </w:pPr>
+      <w:r>
+        <w:rPr>
+          <w:rFonts w:ascii="Times New Roman" w:hAnsi="Times New Roman" w:cs="Times New Roman"/>
+          <w:lang w:val="ru-RU"/>
+        </w:rPr>
+        <w:t xml:space="preserve">        }</w:t>
+      </w:r>
+    </w:p>
+    <w:p>
+      <w:pPr>
+        <w:spacing w:after="0" w:line="240" w:lineRule="auto"/>
+        <w:ind w:left="720"/>
+        <w:contextualSpacing/>
+        <w:rPr>
+          <w:rFonts w:ascii="Times New Roman" w:hAnsi="Times New Roman" w:cs="Times New Roman"/>
+          <w:lang w:val="ru-RU"/>
+        </w:rPr>
+      </w:pPr>
+      <w:r>
+        <w:rPr>
+          <w:rFonts w:ascii="Times New Roman" w:hAnsi="Times New Roman" w:cs="Times New Roman"/>
+          <w:lang w:val="ru-RU"/>
+        </w:rPr>
+        <w:t xml:space="preserve">    }</w:t>
+      </w:r>
+    </w:p>
+    <w:p>
+      <w:pPr>
+        <w:spacing w:after="0" w:line="240" w:lineRule="auto"/>
+        <w:ind w:left="720"/>
+        <w:contextualSpacing/>
+        <w:rPr>
+          <w:rFonts w:ascii="Times New Roman" w:hAnsi="Times New Roman" w:cs="Times New Roman"/>
+          <w:lang w:val="ru-RU"/>
+        </w:rPr>
+      </w:pPr>
+    </w:p>
+    <w:p>
+      <w:pPr>
+        <w:spacing w:after="0" w:line="240" w:lineRule="auto"/>
+        <w:ind w:left="720"/>
+        <w:contextualSpacing/>
+        <w:rPr>
+          <w:rFonts w:ascii="Times New Roman" w:hAnsi="Times New Roman" w:cs="Times New Roman"/>
+          <w:lang w:val="ru-RU"/>
+        </w:rPr>
+      </w:pPr>
+      <w:r>
+        <w:rPr>
+          <w:rFonts w:ascii="Times New Roman" w:hAnsi="Times New Roman" w:cs="Times New Roman"/>
+          <w:lang w:val="ru-RU"/>
+        </w:rPr>
+        <w:t xml:space="preserve">    </w:t>
+      </w:r>
+      <w:proofErr w:type="spellStart"/>
+      <w:r>
+        <w:rPr>
+          <w:rFonts w:ascii="Times New Roman" w:hAnsi="Times New Roman" w:cs="Times New Roman"/>
+          <w:lang w:val="ru-RU"/>
+        </w:rPr>
+        <w:t>public</w:t>
+      </w:r>
+      <w:proofErr w:type="spellEnd"/>
+      <w:r>
+        <w:rPr>
+          <w:rFonts w:ascii="Times New Roman" w:hAnsi="Times New Roman" w:cs="Times New Roman"/>
+          <w:lang w:val="ru-RU"/>
         </w:rPr>
         <w:t xml:space="preserve"> </w:t>
       </w:r>
@@ -429,841 +1153,19 @@
       <w:r>
         <w:rPr>
           <w:rFonts w:ascii="Times New Roman" w:hAnsi="Times New Roman" w:cs="Times New Roman"/>
-        </w:rPr>
-        <w:t>IEnumerator</w:t>
-      </w:r>
-      <w:proofErr w:type="spellEnd"/>
-    </w:p>
-    <w:p>
-      <w:pPr>
-        <w:spacing w:after="0" w:line="240" w:lineRule="auto"/>
-        <w:ind w:left="720"/>
-        <w:contextualSpacing/>
-        <w:rPr>
-          <w:rFonts w:ascii="Times New Roman" w:hAnsi="Times New Roman" w:cs="Times New Roman"/>
-        </w:rPr>
-      </w:pPr>
-      <w:r>
-        <w:rPr>
-          <w:rFonts w:ascii="Times New Roman" w:hAnsi="Times New Roman" w:cs="Times New Roman"/>
-        </w:rPr>
-        <w:t xml:space="preserve">    {</w:t>
-      </w:r>
-    </w:p>
-    <w:p>
-      <w:pPr>
-        <w:spacing w:after="0" w:line="240" w:lineRule="auto"/>
-        <w:ind w:left="720"/>
-        <w:contextualSpacing/>
-        <w:rPr>
-          <w:rFonts w:ascii="Times New Roman" w:hAnsi="Times New Roman" w:cs="Times New Roman"/>
-        </w:rPr>
-      </w:pPr>
-      <w:r>
-        <w:rPr>
-          <w:rFonts w:ascii="Times New Roman" w:hAnsi="Times New Roman" w:cs="Times New Roman"/>
-        </w:rPr>
-        <w:t xml:space="preserve">        private </w:t>
-      </w:r>
-      <w:proofErr w:type="spellStart"/>
-      <w:r>
-        <w:rPr>
-          <w:rFonts w:ascii="Times New Roman" w:hAnsi="Times New Roman" w:cs="Times New Roman"/>
-        </w:rPr>
-        <w:t>readonly</w:t>
-      </w:r>
-      <w:proofErr w:type="spellEnd"/>
-      <w:r>
-        <w:rPr>
-          <w:rFonts w:ascii="Times New Roman" w:hAnsi="Times New Roman" w:cs="Times New Roman"/>
+          <w:lang w:val="ru-RU"/>
+        </w:rPr>
+        <w:t>class</w:t>
+      </w:r>
+      <w:proofErr w:type="spellEnd"/>
+      <w:r>
+        <w:rPr>
+          <w:rFonts w:ascii="Times New Roman" w:hAnsi="Times New Roman" w:cs="Times New Roman"/>
+          <w:lang w:val="ru-RU"/>
         </w:rPr>
         <w:t xml:space="preserve"> </w:t>
       </w:r>
-      <w:proofErr w:type="gramStart"/>
-      <w:r>
-        <w:rPr>
-          <w:rFonts w:ascii="Times New Roman" w:hAnsi="Times New Roman" w:cs="Times New Roman"/>
-        </w:rPr>
-        <w:t>int[</w:t>
-      </w:r>
-      <w:proofErr w:type="gramEnd"/>
-      <w:r>
-        <w:rPr>
-          <w:rFonts w:ascii="Times New Roman" w:hAnsi="Times New Roman" w:cs="Times New Roman"/>
-        </w:rPr>
-        <w:t>] _numbers;</w:t>
-      </w:r>
-    </w:p>
-    <w:p>
-      <w:pPr>
-        <w:spacing w:after="0" w:line="240" w:lineRule="auto"/>
-        <w:ind w:left="720"/>
-        <w:contextualSpacing/>
-        <w:rPr>
-          <w:rFonts w:ascii="Times New Roman" w:hAnsi="Times New Roman" w:cs="Times New Roman"/>
-        </w:rPr>
-      </w:pPr>
-      <w:r>
-        <w:rPr>
-          <w:rFonts w:ascii="Times New Roman" w:hAnsi="Times New Roman" w:cs="Times New Roman"/>
-        </w:rPr>
-        <w:t xml:space="preserve">        private int _position = -1;</w:t>
-      </w:r>
-    </w:p>
-    <w:p>
-      <w:pPr>
-        <w:spacing w:after="0" w:line="240" w:lineRule="auto"/>
-        <w:ind w:left="720"/>
-        <w:contextualSpacing/>
-        <w:rPr>
-          <w:rFonts w:ascii="Times New Roman" w:hAnsi="Times New Roman" w:cs="Times New Roman"/>
-        </w:rPr>
-      </w:pPr>
-    </w:p>
-    <w:p>
-      <w:pPr>
-        <w:spacing w:after="0" w:line="240" w:lineRule="auto"/>
-        <w:ind w:left="720"/>
-        <w:contextualSpacing/>
-        <w:rPr>
-          <w:rFonts w:ascii="Times New Roman" w:hAnsi="Times New Roman" w:cs="Times New Roman"/>
-        </w:rPr>
-      </w:pPr>
-      <w:r>
-        <w:rPr>
-          <w:rFonts w:ascii="Times New Roman" w:hAnsi="Times New Roman" w:cs="Times New Roman"/>
-        </w:rPr>
-        <w:t xml:space="preserve">        public </w:t>
-      </w:r>
-      <w:proofErr w:type="spellStart"/>
-      <w:r>
-        <w:rPr>
-          <w:rFonts w:ascii="Times New Roman" w:hAnsi="Times New Roman" w:cs="Times New Roman"/>
-        </w:rPr>
-        <w:t>TmpEnumerator</w:t>
-      </w:r>
-      <w:proofErr w:type="spellEnd"/>
-      <w:r>
-        <w:rPr>
-          <w:rFonts w:ascii="Times New Roman" w:hAnsi="Times New Roman" w:cs="Times New Roman"/>
-        </w:rPr>
-        <w:t>(</w:t>
-      </w:r>
-      <w:proofErr w:type="gramStart"/>
-      <w:r>
-        <w:rPr>
-          <w:rFonts w:ascii="Times New Roman" w:hAnsi="Times New Roman" w:cs="Times New Roman"/>
-        </w:rPr>
-        <w:t>int[</w:t>
-      </w:r>
-      <w:proofErr w:type="gramEnd"/>
-      <w:r>
-        <w:rPr>
-          <w:rFonts w:ascii="Times New Roman" w:hAnsi="Times New Roman" w:cs="Times New Roman"/>
-        </w:rPr>
-        <w:t>] numbers)</w:t>
-      </w:r>
-    </w:p>
-    <w:p>
-      <w:pPr>
-        <w:spacing w:after="0" w:line="240" w:lineRule="auto"/>
-        <w:ind w:left="720"/>
-        <w:contextualSpacing/>
-        <w:rPr>
-          <w:rFonts w:ascii="Times New Roman" w:hAnsi="Times New Roman" w:cs="Times New Roman"/>
-        </w:rPr>
-      </w:pPr>
-      <w:r>
-        <w:rPr>
-          <w:rFonts w:ascii="Times New Roman" w:hAnsi="Times New Roman" w:cs="Times New Roman"/>
-        </w:rPr>
-        <w:t xml:space="preserve">        {</w:t>
-      </w:r>
-    </w:p>
-    <w:p>
-      <w:pPr>
-        <w:spacing w:after="0" w:line="240" w:lineRule="auto"/>
-        <w:ind w:left="720"/>
-        <w:contextualSpacing/>
-        <w:rPr>
-          <w:rFonts w:ascii="Times New Roman" w:hAnsi="Times New Roman" w:cs="Times New Roman"/>
-        </w:rPr>
-      </w:pPr>
-      <w:r>
-        <w:rPr>
-          <w:rFonts w:ascii="Times New Roman" w:hAnsi="Times New Roman" w:cs="Times New Roman"/>
-        </w:rPr>
-        <w:t xml:space="preserve">            _numbers = numbers;</w:t>
-      </w:r>
-    </w:p>
-    <w:p>
-      <w:pPr>
-        <w:spacing w:after="0" w:line="240" w:lineRule="auto"/>
-        <w:ind w:left="720"/>
-        <w:contextualSpacing/>
-        <w:rPr>
-          <w:rFonts w:ascii="Times New Roman" w:hAnsi="Times New Roman" w:cs="Times New Roman"/>
-        </w:rPr>
-      </w:pPr>
-      <w:r>
-        <w:rPr>
-          <w:rFonts w:ascii="Times New Roman" w:hAnsi="Times New Roman" w:cs="Times New Roman"/>
-        </w:rPr>
-        <w:t xml:space="preserve">        }</w:t>
-      </w:r>
-    </w:p>
-    <w:p>
-      <w:pPr>
-        <w:spacing w:after="0" w:line="240" w:lineRule="auto"/>
-        <w:ind w:left="720"/>
-        <w:contextualSpacing/>
-        <w:rPr>
-          <w:rFonts w:ascii="Times New Roman" w:hAnsi="Times New Roman" w:cs="Times New Roman"/>
-        </w:rPr>
-      </w:pPr>
-    </w:p>
-    <w:p>
-      <w:pPr>
-        <w:spacing w:after="0" w:line="240" w:lineRule="auto"/>
-        <w:ind w:left="720"/>
-        <w:contextualSpacing/>
-        <w:rPr>
-          <w:rFonts w:ascii="Times New Roman" w:hAnsi="Times New Roman" w:cs="Times New Roman"/>
-        </w:rPr>
-      </w:pPr>
-      <w:r>
-        <w:rPr>
-          <w:rFonts w:ascii="Times New Roman" w:hAnsi="Times New Roman" w:cs="Times New Roman"/>
-        </w:rPr>
-        <w:t xml:space="preserve">        public bool </w:t>
-      </w:r>
-      <w:proofErr w:type="spellStart"/>
-      <w:proofErr w:type="gramStart"/>
-      <w:r>
-        <w:rPr>
-          <w:rFonts w:ascii="Times New Roman" w:hAnsi="Times New Roman" w:cs="Times New Roman"/>
-        </w:rPr>
-        <w:t>MoveNext</w:t>
-      </w:r>
-      <w:proofErr w:type="spellEnd"/>
-      <w:r>
-        <w:rPr>
-          <w:rFonts w:ascii="Times New Roman" w:hAnsi="Times New Roman" w:cs="Times New Roman"/>
-        </w:rPr>
-        <w:t>(</w:t>
-      </w:r>
-      <w:proofErr w:type="gramEnd"/>
-      <w:r>
-        <w:rPr>
-          <w:rFonts w:ascii="Times New Roman" w:hAnsi="Times New Roman" w:cs="Times New Roman"/>
-        </w:rPr>
-        <w:t>)</w:t>
-      </w:r>
-    </w:p>
-    <w:p>
-      <w:pPr>
-        <w:spacing w:after="0" w:line="240" w:lineRule="auto"/>
-        <w:ind w:left="720"/>
-        <w:contextualSpacing/>
-        <w:rPr>
-          <w:rFonts w:ascii="Times New Roman" w:hAnsi="Times New Roman" w:cs="Times New Roman"/>
-        </w:rPr>
-      </w:pPr>
-      <w:r>
-        <w:rPr>
-          <w:rFonts w:ascii="Times New Roman" w:hAnsi="Times New Roman" w:cs="Times New Roman"/>
-        </w:rPr>
-        <w:t xml:space="preserve">        {</w:t>
-      </w:r>
-    </w:p>
-    <w:p>
-      <w:pPr>
-        <w:spacing w:after="0" w:line="240" w:lineRule="auto"/>
-        <w:ind w:left="720"/>
-        <w:contextualSpacing/>
-        <w:rPr>
-          <w:rFonts w:ascii="Times New Roman" w:hAnsi="Times New Roman" w:cs="Times New Roman"/>
-        </w:rPr>
-      </w:pPr>
-      <w:r>
-        <w:rPr>
-          <w:rFonts w:ascii="Times New Roman" w:hAnsi="Times New Roman" w:cs="Times New Roman"/>
-        </w:rPr>
-        <w:t xml:space="preserve">            if (_position &lt; _</w:t>
-      </w:r>
-      <w:proofErr w:type="spellStart"/>
-      <w:proofErr w:type="gramStart"/>
-      <w:r>
-        <w:rPr>
-          <w:rFonts w:ascii="Times New Roman" w:hAnsi="Times New Roman" w:cs="Times New Roman"/>
-        </w:rPr>
-        <w:t>numbers.Length</w:t>
-      </w:r>
-      <w:proofErr w:type="spellEnd"/>
-      <w:proofErr w:type="gramEnd"/>
-      <w:r>
-        <w:rPr>
-          <w:rFonts w:ascii="Times New Roman" w:hAnsi="Times New Roman" w:cs="Times New Roman"/>
-        </w:rPr>
-        <w:t xml:space="preserve"> - 1)</w:t>
-      </w:r>
-    </w:p>
-    <w:p>
-      <w:pPr>
-        <w:spacing w:after="0" w:line="240" w:lineRule="auto"/>
-        <w:ind w:left="720"/>
-        <w:contextualSpacing/>
-        <w:rPr>
-          <w:rFonts w:ascii="Times New Roman" w:hAnsi="Times New Roman" w:cs="Times New Roman"/>
-        </w:rPr>
-      </w:pPr>
-      <w:r>
-        <w:rPr>
-          <w:rFonts w:ascii="Times New Roman" w:hAnsi="Times New Roman" w:cs="Times New Roman"/>
-        </w:rPr>
-        <w:t xml:space="preserve">            {</w:t>
-      </w:r>
-    </w:p>
-    <w:p>
-      <w:pPr>
-        <w:spacing w:after="0" w:line="240" w:lineRule="auto"/>
-        <w:ind w:left="720"/>
-        <w:contextualSpacing/>
-        <w:rPr>
-          <w:rFonts w:ascii="Times New Roman" w:hAnsi="Times New Roman" w:cs="Times New Roman"/>
-        </w:rPr>
-      </w:pPr>
-      <w:r>
-        <w:rPr>
-          <w:rFonts w:ascii="Times New Roman" w:hAnsi="Times New Roman" w:cs="Times New Roman"/>
-        </w:rPr>
-        <w:t xml:space="preserve">                _position++;</w:t>
-      </w:r>
-    </w:p>
-    <w:p>
-      <w:pPr>
-        <w:spacing w:after="0" w:line="240" w:lineRule="auto"/>
-        <w:ind w:left="720"/>
-        <w:contextualSpacing/>
-        <w:rPr>
-          <w:rFonts w:ascii="Times New Roman" w:hAnsi="Times New Roman" w:cs="Times New Roman"/>
-        </w:rPr>
-      </w:pPr>
-      <w:r>
-        <w:rPr>
-          <w:rFonts w:ascii="Times New Roman" w:hAnsi="Times New Roman" w:cs="Times New Roman"/>
-        </w:rPr>
-        <w:t xml:space="preserve">                return true;</w:t>
-      </w:r>
-    </w:p>
-    <w:p>
-      <w:pPr>
-        <w:spacing w:after="0" w:line="240" w:lineRule="auto"/>
-        <w:ind w:left="720"/>
-        <w:contextualSpacing/>
-        <w:rPr>
-          <w:rFonts w:ascii="Times New Roman" w:hAnsi="Times New Roman" w:cs="Times New Roman"/>
-        </w:rPr>
-      </w:pPr>
-      <w:r>
-        <w:rPr>
-          <w:rFonts w:ascii="Times New Roman" w:hAnsi="Times New Roman" w:cs="Times New Roman"/>
-        </w:rPr>
-        <w:t xml:space="preserve">            }</w:t>
-      </w:r>
-    </w:p>
-    <w:p>
-      <w:pPr>
-        <w:spacing w:after="0" w:line="240" w:lineRule="auto"/>
-        <w:ind w:left="720"/>
-        <w:contextualSpacing/>
-        <w:rPr>
-          <w:rFonts w:ascii="Times New Roman" w:hAnsi="Times New Roman" w:cs="Times New Roman"/>
-        </w:rPr>
-      </w:pPr>
-      <w:r>
-        <w:rPr>
-          <w:rFonts w:ascii="Times New Roman" w:hAnsi="Times New Roman" w:cs="Times New Roman"/>
-        </w:rPr>
-        <w:t xml:space="preserve">            else</w:t>
-      </w:r>
-    </w:p>
-    <w:p>
-      <w:pPr>
-        <w:spacing w:after="0" w:line="240" w:lineRule="auto"/>
-        <w:ind w:left="720"/>
-        <w:contextualSpacing/>
-        <w:rPr>
-          <w:rFonts w:ascii="Times New Roman" w:hAnsi="Times New Roman" w:cs="Times New Roman"/>
-        </w:rPr>
-      </w:pPr>
-      <w:r>
-        <w:rPr>
-          <w:rFonts w:ascii="Times New Roman" w:hAnsi="Times New Roman" w:cs="Times New Roman"/>
-        </w:rPr>
-        <w:t xml:space="preserve">            {</w:t>
-      </w:r>
-    </w:p>
-    <w:p>
-      <w:pPr>
-        <w:spacing w:after="0" w:line="240" w:lineRule="auto"/>
-        <w:ind w:left="720"/>
-        <w:contextualSpacing/>
-        <w:rPr>
-          <w:rFonts w:ascii="Times New Roman" w:hAnsi="Times New Roman" w:cs="Times New Roman"/>
-        </w:rPr>
-      </w:pPr>
-      <w:r>
-        <w:rPr>
-          <w:rFonts w:ascii="Times New Roman" w:hAnsi="Times New Roman" w:cs="Times New Roman"/>
-        </w:rPr>
-        <w:t xml:space="preserve">                return false;</w:t>
-      </w:r>
-    </w:p>
-    <w:p>
-      <w:pPr>
-        <w:spacing w:after="0" w:line="240" w:lineRule="auto"/>
-        <w:ind w:left="720"/>
-        <w:contextualSpacing/>
-        <w:rPr>
-          <w:rFonts w:ascii="Times New Roman" w:hAnsi="Times New Roman" w:cs="Times New Roman"/>
-        </w:rPr>
-      </w:pPr>
-      <w:r>
-        <w:rPr>
-          <w:rFonts w:ascii="Times New Roman" w:hAnsi="Times New Roman" w:cs="Times New Roman"/>
-        </w:rPr>
-        <w:t xml:space="preserve">            }</w:t>
-      </w:r>
-    </w:p>
-    <w:p>
-      <w:pPr>
-        <w:spacing w:after="0" w:line="240" w:lineRule="auto"/>
-        <w:ind w:left="720"/>
-        <w:contextualSpacing/>
-        <w:rPr>
-          <w:rFonts w:ascii="Times New Roman" w:hAnsi="Times New Roman" w:cs="Times New Roman"/>
-        </w:rPr>
-      </w:pPr>
-      <w:r>
-        <w:rPr>
-          <w:rFonts w:ascii="Times New Roman" w:hAnsi="Times New Roman" w:cs="Times New Roman"/>
-        </w:rPr>
-        <w:t xml:space="preserve">        }</w:t>
-      </w:r>
-    </w:p>
-    <w:p>
-      <w:pPr>
-        <w:spacing w:after="0" w:line="240" w:lineRule="auto"/>
-        <w:ind w:left="720"/>
-        <w:contextualSpacing/>
-        <w:rPr>
-          <w:rFonts w:ascii="Times New Roman" w:hAnsi="Times New Roman" w:cs="Times New Roman"/>
-        </w:rPr>
-      </w:pPr>
-    </w:p>
-    <w:p>
-      <w:pPr>
-        <w:spacing w:after="0" w:line="240" w:lineRule="auto"/>
-        <w:ind w:left="720"/>
-        <w:contextualSpacing/>
-        <w:rPr>
-          <w:rFonts w:ascii="Times New Roman" w:hAnsi="Times New Roman" w:cs="Times New Roman"/>
-        </w:rPr>
-      </w:pPr>
-      <w:r>
-        <w:rPr>
-          <w:rFonts w:ascii="Times New Roman" w:hAnsi="Times New Roman" w:cs="Times New Roman"/>
-        </w:rPr>
-        <w:t xml:space="preserve">        public void </w:t>
-      </w:r>
-      <w:proofErr w:type="gramStart"/>
-      <w:r>
-        <w:rPr>
-          <w:rFonts w:ascii="Times New Roman" w:hAnsi="Times New Roman" w:cs="Times New Roman"/>
-        </w:rPr>
-        <w:t>Reset(</w:t>
-      </w:r>
-      <w:proofErr w:type="gramEnd"/>
-      <w:r>
-        <w:rPr>
-          <w:rFonts w:ascii="Times New Roman" w:hAnsi="Times New Roman" w:cs="Times New Roman"/>
-        </w:rPr>
-        <w:t>)</w:t>
-      </w:r>
-    </w:p>
-    <w:p>
-      <w:pPr>
-        <w:spacing w:after="0" w:line="240" w:lineRule="auto"/>
-        <w:ind w:left="720"/>
-        <w:contextualSpacing/>
-        <w:rPr>
-          <w:rFonts w:ascii="Times New Roman" w:hAnsi="Times New Roman" w:cs="Times New Roman"/>
-        </w:rPr>
-      </w:pPr>
-      <w:r>
-        <w:rPr>
-          <w:rFonts w:ascii="Times New Roman" w:hAnsi="Times New Roman" w:cs="Times New Roman"/>
-        </w:rPr>
-        <w:t xml:space="preserve">        {</w:t>
-      </w:r>
-    </w:p>
-    <w:p>
-      <w:pPr>
-        <w:spacing w:after="0" w:line="240" w:lineRule="auto"/>
-        <w:ind w:left="720"/>
-        <w:contextualSpacing/>
-        <w:rPr>
-          <w:rFonts w:ascii="Times New Roman" w:hAnsi="Times New Roman" w:cs="Times New Roman"/>
-        </w:rPr>
-      </w:pPr>
-      <w:r>
-        <w:rPr>
-          <w:rFonts w:ascii="Times New Roman" w:hAnsi="Times New Roman" w:cs="Times New Roman"/>
-        </w:rPr>
-        <w:t xml:space="preserve">            _position = -1;</w:t>
-      </w:r>
-    </w:p>
-    <w:p>
-      <w:pPr>
-        <w:spacing w:after="0" w:line="240" w:lineRule="auto"/>
-        <w:ind w:left="720"/>
-        <w:contextualSpacing/>
-        <w:rPr>
-          <w:rFonts w:ascii="Times New Roman" w:hAnsi="Times New Roman" w:cs="Times New Roman"/>
-        </w:rPr>
-      </w:pPr>
-      <w:r>
-        <w:rPr>
-          <w:rFonts w:ascii="Times New Roman" w:hAnsi="Times New Roman" w:cs="Times New Roman"/>
-        </w:rPr>
-        <w:t xml:space="preserve">        }</w:t>
-      </w:r>
-    </w:p>
-    <w:p>
-      <w:pPr>
-        <w:spacing w:after="0" w:line="240" w:lineRule="auto"/>
-        <w:ind w:left="720"/>
-        <w:contextualSpacing/>
-        <w:rPr>
-          <w:rFonts w:ascii="Times New Roman" w:hAnsi="Times New Roman" w:cs="Times New Roman"/>
-        </w:rPr>
-      </w:pPr>
-    </w:p>
-    <w:p>
-      <w:pPr>
-        <w:spacing w:after="0" w:line="240" w:lineRule="auto"/>
-        <w:ind w:left="720"/>
-        <w:contextualSpacing/>
-        <w:rPr>
-          <w:rFonts w:ascii="Times New Roman" w:hAnsi="Times New Roman" w:cs="Times New Roman"/>
-        </w:rPr>
-      </w:pPr>
-      <w:r>
-        <w:rPr>
-          <w:rFonts w:ascii="Times New Roman" w:hAnsi="Times New Roman" w:cs="Times New Roman"/>
-        </w:rPr>
-        <w:t xml:space="preserve">        public object Current</w:t>
-      </w:r>
-    </w:p>
-    <w:p>
-      <w:pPr>
-        <w:spacing w:after="0" w:line="240" w:lineRule="auto"/>
-        <w:ind w:left="720"/>
-        <w:contextualSpacing/>
-        <w:rPr>
-          <w:rFonts w:ascii="Times New Roman" w:hAnsi="Times New Roman" w:cs="Times New Roman"/>
-        </w:rPr>
-      </w:pPr>
-      <w:r>
-        <w:rPr>
-          <w:rFonts w:ascii="Times New Roman" w:hAnsi="Times New Roman" w:cs="Times New Roman"/>
-        </w:rPr>
-        <w:t xml:space="preserve">        {</w:t>
-      </w:r>
-    </w:p>
-    <w:p>
-      <w:pPr>
-        <w:spacing w:after="0" w:line="240" w:lineRule="auto"/>
-        <w:ind w:left="720"/>
-        <w:contextualSpacing/>
-        <w:rPr>
-          <w:rFonts w:ascii="Times New Roman" w:hAnsi="Times New Roman" w:cs="Times New Roman"/>
-        </w:rPr>
-      </w:pPr>
-      <w:r>
-        <w:rPr>
-          <w:rFonts w:ascii="Times New Roman" w:hAnsi="Times New Roman" w:cs="Times New Roman"/>
-        </w:rPr>
-        <w:t xml:space="preserve">            get</w:t>
-      </w:r>
-    </w:p>
-    <w:p>
-      <w:pPr>
-        <w:spacing w:after="0" w:line="240" w:lineRule="auto"/>
-        <w:ind w:left="720"/>
-        <w:contextualSpacing/>
-        <w:rPr>
-          <w:rFonts w:ascii="Times New Roman" w:hAnsi="Times New Roman" w:cs="Times New Roman"/>
-        </w:rPr>
-      </w:pPr>
-      <w:r>
-        <w:rPr>
-          <w:rFonts w:ascii="Times New Roman" w:hAnsi="Times New Roman" w:cs="Times New Roman"/>
-        </w:rPr>
-        <w:t xml:space="preserve">            {</w:t>
-      </w:r>
-    </w:p>
-    <w:p>
-      <w:pPr>
-        <w:spacing w:after="0" w:line="240" w:lineRule="auto"/>
-        <w:ind w:left="720"/>
-        <w:contextualSpacing/>
-        <w:rPr>
-          <w:rFonts w:ascii="Times New Roman" w:hAnsi="Times New Roman" w:cs="Times New Roman"/>
-        </w:rPr>
-      </w:pPr>
-      <w:r>
-        <w:rPr>
-          <w:rFonts w:ascii="Times New Roman" w:hAnsi="Times New Roman" w:cs="Times New Roman"/>
-        </w:rPr>
-        <w:t xml:space="preserve">                if (_position == -1 || _position &gt;= _</w:t>
-      </w:r>
-      <w:proofErr w:type="spellStart"/>
-      <w:proofErr w:type="gramStart"/>
-      <w:r>
-        <w:rPr>
-          <w:rFonts w:ascii="Times New Roman" w:hAnsi="Times New Roman" w:cs="Times New Roman"/>
-        </w:rPr>
-        <w:t>numbers.Length</w:t>
-      </w:r>
-      <w:proofErr w:type="spellEnd"/>
-      <w:proofErr w:type="gramEnd"/>
-      <w:r>
-        <w:rPr>
-          <w:rFonts w:ascii="Times New Roman" w:hAnsi="Times New Roman" w:cs="Times New Roman"/>
-        </w:rPr>
-        <w:t>)</w:t>
-      </w:r>
-    </w:p>
-    <w:p>
-      <w:pPr>
-        <w:spacing w:after="0" w:line="240" w:lineRule="auto"/>
-        <w:ind w:left="720"/>
-        <w:contextualSpacing/>
-        <w:rPr>
-          <w:rFonts w:ascii="Times New Roman" w:hAnsi="Times New Roman" w:cs="Times New Roman"/>
-        </w:rPr>
-      </w:pPr>
-      <w:r>
-        <w:rPr>
-          <w:rFonts w:ascii="Times New Roman" w:hAnsi="Times New Roman" w:cs="Times New Roman"/>
-        </w:rPr>
-        <w:t xml:space="preserve">                {</w:t>
-      </w:r>
-    </w:p>
-    <w:p>
-      <w:pPr>
-        <w:spacing w:after="0" w:line="240" w:lineRule="auto"/>
-        <w:ind w:left="720"/>
-        <w:contextualSpacing/>
-        <w:rPr>
-          <w:rFonts w:ascii="Times New Roman" w:hAnsi="Times New Roman" w:cs="Times New Roman"/>
-        </w:rPr>
-      </w:pPr>
-      <w:r>
-        <w:rPr>
-          <w:rFonts w:ascii="Times New Roman" w:hAnsi="Times New Roman" w:cs="Times New Roman"/>
-        </w:rPr>
-        <w:t xml:space="preserve">                    throw new </w:t>
-      </w:r>
-      <w:proofErr w:type="spellStart"/>
-      <w:proofErr w:type="gramStart"/>
-      <w:r>
-        <w:rPr>
-          <w:rFonts w:ascii="Times New Roman" w:hAnsi="Times New Roman" w:cs="Times New Roman"/>
-        </w:rPr>
-        <w:t>InvalidOperationException</w:t>
-      </w:r>
-      <w:proofErr w:type="spellEnd"/>
-      <w:r>
-        <w:rPr>
-          <w:rFonts w:ascii="Times New Roman" w:hAnsi="Times New Roman" w:cs="Times New Roman"/>
-        </w:rPr>
-        <w:t>(</w:t>
-      </w:r>
-      <w:proofErr w:type="gramEnd"/>
-      <w:r>
-        <w:rPr>
-          <w:rFonts w:ascii="Times New Roman" w:hAnsi="Times New Roman" w:cs="Times New Roman"/>
-        </w:rPr>
-        <w:t>);</w:t>
-      </w:r>
-    </w:p>
-    <w:p>
-      <w:pPr>
-        <w:spacing w:after="0" w:line="240" w:lineRule="auto"/>
-        <w:ind w:left="720"/>
-        <w:contextualSpacing/>
-        <w:rPr>
-          <w:rFonts w:ascii="Times New Roman" w:hAnsi="Times New Roman" w:cs="Times New Roman"/>
-        </w:rPr>
-      </w:pPr>
-      <w:r>
-        <w:rPr>
-          <w:rFonts w:ascii="Times New Roman" w:hAnsi="Times New Roman" w:cs="Times New Roman"/>
-        </w:rPr>
-        <w:t xml:space="preserve">                }</w:t>
-      </w:r>
-    </w:p>
-    <w:p>
-      <w:pPr>
-        <w:spacing w:after="0" w:line="240" w:lineRule="auto"/>
-        <w:ind w:left="720"/>
-        <w:contextualSpacing/>
-        <w:rPr>
-          <w:rFonts w:ascii="Times New Roman" w:hAnsi="Times New Roman" w:cs="Times New Roman"/>
-        </w:rPr>
-      </w:pPr>
-    </w:p>
-    <w:p>
-      <w:pPr>
-        <w:spacing w:after="0" w:line="240" w:lineRule="auto"/>
-        <w:ind w:left="720"/>
-        <w:contextualSpacing/>
-        <w:rPr>
-          <w:rFonts w:ascii="Times New Roman" w:hAnsi="Times New Roman" w:cs="Times New Roman"/>
-        </w:rPr>
-      </w:pPr>
-      <w:r>
-        <w:rPr>
-          <w:rFonts w:ascii="Times New Roman" w:hAnsi="Times New Roman" w:cs="Times New Roman"/>
-        </w:rPr>
-        <w:t xml:space="preserve">                return _numbers[_position];</w:t>
-      </w:r>
-    </w:p>
-    <w:p>
-      <w:pPr>
-        <w:spacing w:after="0" w:line="240" w:lineRule="auto"/>
-        <w:ind w:left="720"/>
-        <w:contextualSpacing/>
-        <w:rPr>
-          <w:rFonts w:ascii="Times New Roman" w:hAnsi="Times New Roman" w:cs="Times New Roman"/>
-          <w:lang w:val="ru-RU"/>
-        </w:rPr>
-      </w:pPr>
-      <w:r>
-        <w:rPr>
-          <w:rFonts w:ascii="Times New Roman" w:hAnsi="Times New Roman" w:cs="Times New Roman"/>
-        </w:rPr>
-        <w:t xml:space="preserve">            </w:t>
-      </w:r>
-      <w:r>
-        <w:rPr>
-          <w:rFonts w:ascii="Times New Roman" w:hAnsi="Times New Roman" w:cs="Times New Roman"/>
-          <w:lang w:val="ru-RU"/>
-        </w:rPr>
-        <w:t>}</w:t>
-      </w:r>
-    </w:p>
-    <w:p>
-      <w:pPr>
-        <w:spacing w:after="0" w:line="240" w:lineRule="auto"/>
-        <w:ind w:left="720"/>
-        <w:contextualSpacing/>
-        <w:rPr>
-          <w:rFonts w:ascii="Times New Roman" w:hAnsi="Times New Roman" w:cs="Times New Roman"/>
-          <w:lang w:val="ru-RU"/>
-        </w:rPr>
-      </w:pPr>
-      <w:r>
-        <w:rPr>
-          <w:rFonts w:ascii="Times New Roman" w:hAnsi="Times New Roman" w:cs="Times New Roman"/>
-          <w:lang w:val="ru-RU"/>
-        </w:rPr>
-        <w:t xml:space="preserve">        }</w:t>
-      </w:r>
-    </w:p>
-    <w:p>
-      <w:pPr>
-        <w:spacing w:after="0" w:line="240" w:lineRule="auto"/>
-        <w:ind w:left="720"/>
-        <w:contextualSpacing/>
-        <w:rPr>
-          <w:rFonts w:ascii="Times New Roman" w:hAnsi="Times New Roman" w:cs="Times New Roman"/>
-          <w:lang w:val="ru-RU"/>
-        </w:rPr>
-      </w:pPr>
-      <w:r>
-        <w:rPr>
-          <w:rFonts w:ascii="Times New Roman" w:hAnsi="Times New Roman" w:cs="Times New Roman"/>
-          <w:lang w:val="ru-RU"/>
-        </w:rPr>
-        <w:t xml:space="preserve">    }</w:t>
-      </w:r>
-    </w:p>
-    <w:p>
-      <w:pPr>
-        <w:spacing w:after="0" w:line="240" w:lineRule="auto"/>
-        <w:ind w:left="720"/>
-        <w:contextualSpacing/>
-        <w:rPr>
-          <w:rFonts w:ascii="Times New Roman" w:hAnsi="Times New Roman" w:cs="Times New Roman"/>
-          <w:lang w:val="ru-RU"/>
-        </w:rPr>
-      </w:pPr>
-    </w:p>
-    <w:p>
-      <w:pPr>
-        <w:spacing w:after="0" w:line="240" w:lineRule="auto"/>
-        <w:ind w:left="720"/>
-        <w:contextualSpacing/>
-        <w:rPr>
-          <w:rFonts w:ascii="Times New Roman" w:hAnsi="Times New Roman" w:cs="Times New Roman"/>
-          <w:lang w:val="ru-RU"/>
-        </w:rPr>
-      </w:pPr>
-      <w:r>
-        <w:rPr>
-          <w:rFonts w:ascii="Times New Roman" w:hAnsi="Times New Roman" w:cs="Times New Roman"/>
-          <w:lang w:val="ru-RU"/>
-        </w:rPr>
-        <w:t xml:space="preserve">    </w:t>
-      </w:r>
-      <w:proofErr w:type="spellStart"/>
-      <w:r>
-        <w:rPr>
-          <w:rFonts w:ascii="Times New Roman" w:hAnsi="Times New Roman" w:cs="Times New Roman"/>
-          <w:lang w:val="ru-RU"/>
-        </w:rPr>
-        <w:t>public</w:t>
-      </w:r>
-      <w:proofErr w:type="spellEnd"/>
-      <w:r>
-        <w:rPr>
-          <w:rFonts w:ascii="Times New Roman" w:hAnsi="Times New Roman" w:cs="Times New Roman"/>
-          <w:lang w:val="ru-RU"/>
-        </w:rPr>
-        <w:t xml:space="preserve"> </w:t>
-      </w:r>
-      <w:proofErr w:type="spellStart"/>
-      <w:r>
-        <w:rPr>
-          <w:rFonts w:ascii="Times New Roman" w:hAnsi="Times New Roman" w:cs="Times New Roman"/>
-          <w:lang w:val="ru-RU"/>
-        </w:rPr>
-        <w:t>class</w:t>
-      </w:r>
-      <w:proofErr w:type="spellEnd"/>
-      <w:r>
-        <w:rPr>
-          <w:rFonts w:ascii="Times New Roman" w:hAnsi="Times New Roman" w:cs="Times New Roman"/>
-          <w:lang w:val="ru-RU"/>
-        </w:rPr>
-        <w:t xml:space="preserve"> </w:t>
-      </w:r>
-      <w:proofErr w:type="spellStart"/>
-      <w:proofErr w:type="gramStart"/>
+      <w:proofErr w:type="spellStart"/>
       <w:r>
         <w:rPr>
           <w:rFonts w:ascii="Times New Roman" w:hAnsi="Times New Roman" w:cs="Times New Roman"/>
@@ -1277,15 +1179,7 @@
           <w:rFonts w:ascii="Times New Roman" w:hAnsi="Times New Roman" w:cs="Times New Roman"/>
           <w:lang w:val="ru-RU"/>
         </w:rPr>
-        <w:t xml:space="preserve"> :</w:t>
-      </w:r>
-      <w:proofErr w:type="gramEnd"/>
-      <w:r>
-        <w:rPr>
-          <w:rFonts w:ascii="Times New Roman" w:hAnsi="Times New Roman" w:cs="Times New Roman"/>
-          <w:lang w:val="ru-RU"/>
-        </w:rPr>
-        <w:t xml:space="preserve"> </w:t>
+        <w:t xml:space="preserve"> : </w:t>
       </w:r>
       <w:proofErr w:type="spellStart"/>
       <w:r>
@@ -1336,21 +1230,7 @@
         <w:rPr>
           <w:rFonts w:ascii="Times New Roman" w:hAnsi="Times New Roman" w:cs="Times New Roman"/>
         </w:rPr>
-        <w:t xml:space="preserve">public </w:t>
-      </w:r>
-      <w:proofErr w:type="gramStart"/>
-      <w:r>
-        <w:rPr>
-          <w:rFonts w:ascii="Times New Roman" w:hAnsi="Times New Roman" w:cs="Times New Roman"/>
-        </w:rPr>
-        <w:t>int[</w:t>
-      </w:r>
-      <w:proofErr w:type="gramEnd"/>
-      <w:r>
-        <w:rPr>
-          <w:rFonts w:ascii="Times New Roman" w:hAnsi="Times New Roman" w:cs="Times New Roman"/>
-        </w:rPr>
-        <w:t>] Numbers;</w:t>
+        <w:t>public int[] Numbers;</w:t>
       </w:r>
     </w:p>
     <w:p>
@@ -1390,225 +1270,198 @@
         <w:rPr>
           <w:rFonts w:ascii="Times New Roman" w:hAnsi="Times New Roman" w:cs="Times New Roman"/>
         </w:rPr>
+        <w:t>(int[] numbers)</w:t>
+      </w:r>
+    </w:p>
+    <w:p>
+      <w:pPr>
+        <w:spacing w:after="0" w:line="240" w:lineRule="auto"/>
+        <w:ind w:left="720"/>
+        <w:contextualSpacing/>
+        <w:rPr>
+          <w:rFonts w:ascii="Times New Roman" w:hAnsi="Times New Roman" w:cs="Times New Roman"/>
+        </w:rPr>
+      </w:pPr>
+      <w:r>
+        <w:rPr>
+          <w:rFonts w:ascii="Times New Roman" w:hAnsi="Times New Roman" w:cs="Times New Roman"/>
+        </w:rPr>
+        <w:t xml:space="preserve">        {</w:t>
+      </w:r>
+    </w:p>
+    <w:p>
+      <w:pPr>
+        <w:spacing w:after="0" w:line="240" w:lineRule="auto"/>
+        <w:ind w:left="720"/>
+        <w:contextualSpacing/>
+        <w:rPr>
+          <w:rFonts w:ascii="Times New Roman" w:hAnsi="Times New Roman" w:cs="Times New Roman"/>
+        </w:rPr>
+      </w:pPr>
+      <w:r>
+        <w:rPr>
+          <w:rFonts w:ascii="Times New Roman" w:hAnsi="Times New Roman" w:cs="Times New Roman"/>
+        </w:rPr>
+        <w:t xml:space="preserve">            Numbers = numbers;</w:t>
+      </w:r>
+    </w:p>
+    <w:p>
+      <w:pPr>
+        <w:spacing w:after="0" w:line="240" w:lineRule="auto"/>
+        <w:ind w:left="720"/>
+        <w:contextualSpacing/>
+        <w:rPr>
+          <w:rFonts w:ascii="Times New Roman" w:hAnsi="Times New Roman" w:cs="Times New Roman"/>
+        </w:rPr>
+      </w:pPr>
+      <w:r>
+        <w:rPr>
+          <w:rFonts w:ascii="Times New Roman" w:hAnsi="Times New Roman" w:cs="Times New Roman"/>
+        </w:rPr>
+        <w:t xml:space="preserve">        }</w:t>
+      </w:r>
+    </w:p>
+    <w:p>
+      <w:pPr>
+        <w:spacing w:after="0" w:line="240" w:lineRule="auto"/>
+        <w:ind w:left="720"/>
+        <w:contextualSpacing/>
+        <w:rPr>
+          <w:rFonts w:ascii="Times New Roman" w:hAnsi="Times New Roman" w:cs="Times New Roman"/>
+        </w:rPr>
+      </w:pPr>
+    </w:p>
+    <w:p>
+      <w:pPr>
+        <w:spacing w:after="0" w:line="240" w:lineRule="auto"/>
+        <w:ind w:left="720"/>
+        <w:contextualSpacing/>
+        <w:rPr>
+          <w:rFonts w:ascii="Times New Roman" w:hAnsi="Times New Roman" w:cs="Times New Roman"/>
+        </w:rPr>
+      </w:pPr>
+      <w:r>
+        <w:rPr>
+          <w:rFonts w:ascii="Times New Roman" w:hAnsi="Times New Roman" w:cs="Times New Roman"/>
+        </w:rPr>
+        <w:t xml:space="preserve">        public </w:t>
+      </w:r>
+      <w:proofErr w:type="spellStart"/>
+      <w:r>
+        <w:rPr>
+          <w:rFonts w:ascii="Times New Roman" w:hAnsi="Times New Roman" w:cs="Times New Roman"/>
+        </w:rPr>
+        <w:t>IEnumerator</w:t>
+      </w:r>
+      <w:proofErr w:type="spellEnd"/>
+      <w:r>
+        <w:rPr>
+          <w:rFonts w:ascii="Times New Roman" w:hAnsi="Times New Roman" w:cs="Times New Roman"/>
+        </w:rPr>
+        <w:t xml:space="preserve"> </w:t>
+      </w:r>
+      <w:proofErr w:type="spellStart"/>
+      <w:r>
+        <w:rPr>
+          <w:rFonts w:ascii="Times New Roman" w:hAnsi="Times New Roman" w:cs="Times New Roman"/>
+        </w:rPr>
+        <w:t>GetEnumerator</w:t>
+      </w:r>
+      <w:proofErr w:type="spellEnd"/>
+      <w:r>
+        <w:rPr>
+          <w:rFonts w:ascii="Times New Roman" w:hAnsi="Times New Roman" w:cs="Times New Roman"/>
+        </w:rPr>
+        <w:t>()</w:t>
+      </w:r>
+    </w:p>
+    <w:p>
+      <w:pPr>
+        <w:spacing w:after="0" w:line="240" w:lineRule="auto"/>
+        <w:ind w:left="720"/>
+        <w:contextualSpacing/>
+        <w:rPr>
+          <w:rFonts w:ascii="Times New Roman" w:hAnsi="Times New Roman" w:cs="Times New Roman"/>
+        </w:rPr>
+      </w:pPr>
+      <w:r>
+        <w:rPr>
+          <w:rFonts w:ascii="Times New Roman" w:hAnsi="Times New Roman" w:cs="Times New Roman"/>
+        </w:rPr>
+        <w:t xml:space="preserve">        </w:t>
+      </w:r>
+      <w:r>
+        <w:rPr>
+          <w:rFonts w:ascii="Times New Roman" w:hAnsi="Times New Roman" w:cs="Times New Roman"/>
+        </w:rPr>
+        <w:t>{</w:t>
+      </w:r>
+    </w:p>
+    <w:p>
+      <w:pPr>
+        <w:spacing w:after="0" w:line="240" w:lineRule="auto"/>
+        <w:ind w:left="720"/>
+        <w:contextualSpacing/>
+        <w:rPr>
+          <w:rFonts w:ascii="Times New Roman" w:hAnsi="Times New Roman" w:cs="Times New Roman"/>
+          <w:lang w:val="ru-RU"/>
+        </w:rPr>
+      </w:pPr>
+      <w:r>
+        <w:rPr>
+          <w:rFonts w:ascii="Times New Roman" w:hAnsi="Times New Roman" w:cs="Times New Roman"/>
+        </w:rPr>
+        <w:t xml:space="preserve">            </w:t>
+      </w:r>
+      <w:proofErr w:type="spellStart"/>
+      <w:r>
+        <w:rPr>
+          <w:rFonts w:ascii="Times New Roman" w:hAnsi="Times New Roman" w:cs="Times New Roman"/>
+          <w:lang w:val="ru-RU"/>
+        </w:rPr>
+        <w:t>return</w:t>
+      </w:r>
+      <w:proofErr w:type="spellEnd"/>
+      <w:r>
+        <w:rPr>
+          <w:rFonts w:ascii="Times New Roman" w:hAnsi="Times New Roman" w:cs="Times New Roman"/>
+          <w:lang w:val="ru-RU"/>
+        </w:rPr>
+        <w:t xml:space="preserve"> </w:t>
+      </w:r>
+      <w:proofErr w:type="spellStart"/>
+      <w:r>
+        <w:rPr>
+          <w:rFonts w:ascii="Times New Roman" w:hAnsi="Times New Roman" w:cs="Times New Roman"/>
+          <w:lang w:val="ru-RU"/>
+        </w:rPr>
+        <w:t>new</w:t>
+      </w:r>
+      <w:proofErr w:type="spellEnd"/>
+      <w:r>
+        <w:rPr>
+          <w:rFonts w:ascii="Times New Roman" w:hAnsi="Times New Roman" w:cs="Times New Roman"/>
+          <w:lang w:val="ru-RU"/>
+        </w:rPr>
+        <w:t xml:space="preserve"> </w:t>
+      </w:r>
+      <w:proofErr w:type="spellStart"/>
+      <w:r>
+        <w:rPr>
+          <w:rFonts w:ascii="Times New Roman" w:hAnsi="Times New Roman" w:cs="Times New Roman"/>
+          <w:lang w:val="ru-RU"/>
+        </w:rPr>
+        <w:t>TmpEnumerator</w:t>
+      </w:r>
+      <w:proofErr w:type="spellEnd"/>
+      <w:r>
+        <w:rPr>
+          <w:rFonts w:ascii="Times New Roman" w:hAnsi="Times New Roman" w:cs="Times New Roman"/>
+          <w:lang w:val="ru-RU"/>
+        </w:rPr>
         <w:t>(</w:t>
       </w:r>
-      <w:proofErr w:type="gramStart"/>
-      <w:r>
-        <w:rPr>
-          <w:rFonts w:ascii="Times New Roman" w:hAnsi="Times New Roman" w:cs="Times New Roman"/>
-        </w:rPr>
-        <w:t>int[</w:t>
-      </w:r>
-      <w:proofErr w:type="gramEnd"/>
-      <w:r>
-        <w:rPr>
-          <w:rFonts w:ascii="Times New Roman" w:hAnsi="Times New Roman" w:cs="Times New Roman"/>
-        </w:rPr>
-        <w:t>] numbers)</w:t>
-      </w:r>
-    </w:p>
-    <w:p>
-      <w:pPr>
-        <w:spacing w:after="0" w:line="240" w:lineRule="auto"/>
-        <w:ind w:left="720"/>
-        <w:contextualSpacing/>
-        <w:rPr>
-          <w:rFonts w:ascii="Times New Roman" w:hAnsi="Times New Roman" w:cs="Times New Roman"/>
-        </w:rPr>
-      </w:pPr>
-      <w:r>
-        <w:rPr>
-          <w:rFonts w:ascii="Times New Roman" w:hAnsi="Times New Roman" w:cs="Times New Roman"/>
-        </w:rPr>
-        <w:t xml:space="preserve">        {</w:t>
-      </w:r>
-    </w:p>
-    <w:p>
-      <w:pPr>
-        <w:spacing w:after="0" w:line="240" w:lineRule="auto"/>
-        <w:ind w:left="720"/>
-        <w:contextualSpacing/>
-        <w:rPr>
-          <w:rFonts w:ascii="Times New Roman" w:hAnsi="Times New Roman" w:cs="Times New Roman"/>
-        </w:rPr>
-      </w:pPr>
-      <w:r>
-        <w:rPr>
-          <w:rFonts w:ascii="Times New Roman" w:hAnsi="Times New Roman" w:cs="Times New Roman"/>
-        </w:rPr>
-        <w:t xml:space="preserve">            Numbers = numbers;</w:t>
-      </w:r>
-    </w:p>
-    <w:p>
-      <w:pPr>
-        <w:spacing w:after="0" w:line="240" w:lineRule="auto"/>
-        <w:ind w:left="720"/>
-        <w:contextualSpacing/>
-        <w:rPr>
-          <w:rFonts w:ascii="Times New Roman" w:hAnsi="Times New Roman" w:cs="Times New Roman"/>
-        </w:rPr>
-      </w:pPr>
-      <w:r>
-        <w:rPr>
-          <w:rFonts w:ascii="Times New Roman" w:hAnsi="Times New Roman" w:cs="Times New Roman"/>
-        </w:rPr>
-        <w:t xml:space="preserve">        }</w:t>
-      </w:r>
-    </w:p>
-    <w:p>
-      <w:pPr>
-        <w:spacing w:after="0" w:line="240" w:lineRule="auto"/>
-        <w:ind w:left="720"/>
-        <w:contextualSpacing/>
-        <w:rPr>
-          <w:rFonts w:ascii="Times New Roman" w:hAnsi="Times New Roman" w:cs="Times New Roman"/>
-        </w:rPr>
-      </w:pPr>
-    </w:p>
-    <w:p>
-      <w:pPr>
-        <w:spacing w:after="0" w:line="240" w:lineRule="auto"/>
-        <w:ind w:left="720"/>
-        <w:contextualSpacing/>
-        <w:rPr>
-          <w:rFonts w:ascii="Times New Roman" w:hAnsi="Times New Roman" w:cs="Times New Roman"/>
-        </w:rPr>
-      </w:pPr>
-      <w:r>
-        <w:rPr>
-          <w:rFonts w:ascii="Times New Roman" w:hAnsi="Times New Roman" w:cs="Times New Roman"/>
-        </w:rPr>
-        <w:t xml:space="preserve">        public </w:t>
-      </w:r>
-      <w:proofErr w:type="spellStart"/>
-      <w:r>
-        <w:rPr>
-          <w:rFonts w:ascii="Times New Roman" w:hAnsi="Times New Roman" w:cs="Times New Roman"/>
-        </w:rPr>
-        <w:t>IEnumerator</w:t>
-      </w:r>
-      <w:proofErr w:type="spellEnd"/>
-      <w:r>
-        <w:rPr>
-          <w:rFonts w:ascii="Times New Roman" w:hAnsi="Times New Roman" w:cs="Times New Roman"/>
-        </w:rPr>
-        <w:t xml:space="preserve"> </w:t>
-      </w:r>
-      <w:proofErr w:type="spellStart"/>
-      <w:proofErr w:type="gramStart"/>
-      <w:r>
-        <w:rPr>
-          <w:rFonts w:ascii="Times New Roman" w:hAnsi="Times New Roman" w:cs="Times New Roman"/>
-        </w:rPr>
-        <w:t>GetEnumerator</w:t>
-      </w:r>
-      <w:proofErr w:type="spellEnd"/>
-      <w:r>
-        <w:rPr>
-          <w:rFonts w:ascii="Times New Roman" w:hAnsi="Times New Roman" w:cs="Times New Roman"/>
-        </w:rPr>
-        <w:t>(</w:t>
-      </w:r>
-      <w:proofErr w:type="gramEnd"/>
-      <w:r>
-        <w:rPr>
-          <w:rFonts w:ascii="Times New Roman" w:hAnsi="Times New Roman" w:cs="Times New Roman"/>
-        </w:rPr>
-        <w:t>)</w:t>
-      </w:r>
-    </w:p>
-    <w:p>
-      <w:pPr>
-        <w:spacing w:after="0" w:line="240" w:lineRule="auto"/>
-        <w:ind w:left="720"/>
-        <w:contextualSpacing/>
-        <w:rPr>
-          <w:rFonts w:ascii="Times New Roman" w:hAnsi="Times New Roman" w:cs="Times New Roman"/>
-          <w:lang w:val="ru-RU"/>
-        </w:rPr>
-      </w:pPr>
-      <w:r>
-        <w:rPr>
-          <w:rFonts w:ascii="Times New Roman" w:hAnsi="Times New Roman" w:cs="Times New Roman"/>
-        </w:rPr>
-        <w:t xml:space="preserve">        </w:t>
-      </w:r>
-      <w:r>
-        <w:rPr>
-          <w:rFonts w:ascii="Times New Roman" w:hAnsi="Times New Roman" w:cs="Times New Roman"/>
-          <w:lang w:val="ru-RU"/>
-        </w:rPr>
-        <w:t>{</w:t>
-      </w:r>
-    </w:p>
-    <w:p>
-      <w:pPr>
-        <w:spacing w:after="0" w:line="240" w:lineRule="auto"/>
-        <w:ind w:left="720"/>
-        <w:contextualSpacing/>
-        <w:rPr>
-          <w:rFonts w:ascii="Times New Roman" w:hAnsi="Times New Roman" w:cs="Times New Roman"/>
-          <w:lang w:val="ru-RU"/>
-        </w:rPr>
-      </w:pPr>
-      <w:r>
-        <w:rPr>
-          <w:rFonts w:ascii="Times New Roman" w:hAnsi="Times New Roman" w:cs="Times New Roman"/>
-          <w:lang w:val="ru-RU"/>
-        </w:rPr>
-        <w:t xml:space="preserve">            </w:t>
-      </w:r>
-      <w:proofErr w:type="spellStart"/>
-      <w:r>
-        <w:rPr>
-          <w:rFonts w:ascii="Times New Roman" w:hAnsi="Times New Roman" w:cs="Times New Roman"/>
-          <w:lang w:val="ru-RU"/>
-        </w:rPr>
-        <w:t>return</w:t>
-      </w:r>
-      <w:proofErr w:type="spellEnd"/>
-      <w:r>
-        <w:rPr>
-          <w:rFonts w:ascii="Times New Roman" w:hAnsi="Times New Roman" w:cs="Times New Roman"/>
-          <w:lang w:val="ru-RU"/>
-        </w:rPr>
-        <w:t xml:space="preserve"> </w:t>
-      </w:r>
-      <w:proofErr w:type="spellStart"/>
-      <w:r>
-        <w:rPr>
-          <w:rFonts w:ascii="Times New Roman" w:hAnsi="Times New Roman" w:cs="Times New Roman"/>
-          <w:lang w:val="ru-RU"/>
-        </w:rPr>
-        <w:t>new</w:t>
-      </w:r>
-      <w:proofErr w:type="spellEnd"/>
-      <w:r>
-        <w:rPr>
-          <w:rFonts w:ascii="Times New Roman" w:hAnsi="Times New Roman" w:cs="Times New Roman"/>
-          <w:lang w:val="ru-RU"/>
-        </w:rPr>
-        <w:t xml:space="preserve"> </w:t>
-      </w:r>
-      <w:proofErr w:type="spellStart"/>
-      <w:proofErr w:type="gramStart"/>
-      <w:r>
-        <w:rPr>
-          <w:rFonts w:ascii="Times New Roman" w:hAnsi="Times New Roman" w:cs="Times New Roman"/>
-          <w:lang w:val="ru-RU"/>
-        </w:rPr>
-        <w:t>TmpEnumerator</w:t>
-      </w:r>
-      <w:proofErr w:type="spellEnd"/>
-      <w:r>
-        <w:rPr>
-          <w:rFonts w:ascii="Times New Roman" w:hAnsi="Times New Roman" w:cs="Times New Roman"/>
-          <w:lang w:val="ru-RU"/>
-        </w:rPr>
-        <w:t>(</w:t>
-      </w:r>
-      <w:proofErr w:type="spellStart"/>
-      <w:proofErr w:type="gramEnd"/>
+      <w:proofErr w:type="spellStart"/>
       <w:r>
         <w:rPr>
           <w:rFonts w:ascii="Times New Roman" w:hAnsi="Times New Roman" w:cs="Times New Roman"/>
@@ -1845,7 +1698,6 @@
         <w:t xml:space="preserve"> </w:t>
       </w:r>
       <w:proofErr w:type="spellStart"/>
-      <w:proofErr w:type="gramStart"/>
       <w:r>
         <w:rPr>
           <w:rFonts w:ascii="Times New Roman" w:hAnsi="Times New Roman" w:cs="Times New Roman"/>
@@ -1865,18 +1717,7 @@
           <w:sz w:val="24"/>
           <w:szCs w:val="24"/>
         </w:rPr>
-        <w:t>(</w:t>
-      </w:r>
-      <w:proofErr w:type="gramEnd"/>
-      <w:r>
-        <w:rPr>
-          <w:rFonts w:ascii="Times New Roman" w:hAnsi="Times New Roman" w:cs="Times New Roman"/>
-          <w:i/>
-          <w:iCs/>
-          <w:sz w:val="24"/>
-          <w:szCs w:val="24"/>
-        </w:rPr>
-        <w:t xml:space="preserve">50) NOT NULL, </w:t>
+        <w:t xml:space="preserve">(50) NOT NULL, </w:t>
       </w:r>
       <w:proofErr w:type="spellStart"/>
       <w:r>
@@ -1988,7 +1829,6 @@
         <w:t xml:space="preserve"> </w:t>
       </w:r>
       <w:proofErr w:type="spellStart"/>
-      <w:proofErr w:type="gramStart"/>
       <w:r>
         <w:rPr>
           <w:rFonts w:ascii="Times New Roman" w:hAnsi="Times New Roman" w:cs="Times New Roman"/>
@@ -2008,18 +1848,7 @@
           <w:sz w:val="24"/>
           <w:szCs w:val="24"/>
         </w:rPr>
-        <w:t>(</w:t>
-      </w:r>
-      <w:proofErr w:type="gramEnd"/>
-      <w:r>
-        <w:rPr>
-          <w:rFonts w:ascii="Times New Roman" w:hAnsi="Times New Roman" w:cs="Times New Roman"/>
-          <w:i/>
-          <w:iCs/>
-          <w:sz w:val="24"/>
-          <w:szCs w:val="24"/>
-        </w:rPr>
-        <w:t>50) NOT NULL)</w:t>
+        <w:t>(50) NOT NULL)</w:t>
       </w:r>
     </w:p>
     <w:p>
@@ -2083,6 +1912,7 @@
       <w:pPr>
         <w:rPr>
           <w:rFonts w:ascii="Times New Roman" w:hAnsi="Times New Roman" w:cs="Times New Roman"/>
+          <w:lang w:val="ru-RU"/>
         </w:rPr>
       </w:pPr>
       <w:r>
@@ -2104,31 +1934,47 @@
         <w:tab/>
       </w:r>
       <w:proofErr w:type="spellStart"/>
-      <w:proofErr w:type="gramStart"/>
-      <w:r>
-        <w:rPr>
-          <w:rFonts w:ascii="Times New Roman" w:hAnsi="Times New Roman" w:cs="Times New Roman"/>
-        </w:rPr>
-        <w:t>employees.FullName</w:t>
-      </w:r>
-      <w:proofErr w:type="spellEnd"/>
-      <w:proofErr w:type="gramEnd"/>
-    </w:p>
-    <w:p>
-      <w:pPr>
-        <w:rPr>
-          <w:rFonts w:ascii="Times New Roman" w:hAnsi="Times New Roman" w:cs="Times New Roman"/>
-        </w:rPr>
-      </w:pPr>
-      <w:r>
-        <w:rPr>
-          <w:rFonts w:ascii="Times New Roman" w:hAnsi="Times New Roman" w:cs="Times New Roman"/>
+      <w:r>
+        <w:rPr>
+          <w:rFonts w:ascii="Times New Roman" w:hAnsi="Times New Roman" w:cs="Times New Roman"/>
+          <w:lang w:val="ru-RU"/>
+        </w:rPr>
+        <w:t>Сотрудники</w:t>
+      </w:r>
+      <w:r>
+        <w:rPr>
+          <w:rFonts w:ascii="Times New Roman" w:hAnsi="Times New Roman" w:cs="Times New Roman"/>
+          <w:lang w:val="ru-RU"/>
+        </w:rPr>
+        <w:t>.</w:t>
+      </w:r>
+      <w:r>
+        <w:rPr>
+          <w:rFonts w:ascii="Times New Roman" w:hAnsi="Times New Roman" w:cs="Times New Roman"/>
+          <w:lang w:val="ru-RU"/>
+        </w:rPr>
+        <w:t>Имя</w:t>
+      </w:r>
+      <w:proofErr w:type="spellEnd"/>
+    </w:p>
+    <w:p>
+      <w:pPr>
+        <w:rPr>
+          <w:rFonts w:ascii="Times New Roman" w:hAnsi="Times New Roman" w:cs="Times New Roman"/>
+          <w:lang w:val="ru-RU"/>
+        </w:rPr>
+      </w:pPr>
+      <w:r>
+        <w:rPr>
+          <w:rFonts w:ascii="Times New Roman" w:hAnsi="Times New Roman" w:cs="Times New Roman"/>
+          <w:lang w:val="ru-RU"/>
         </w:rPr>
         <w:t xml:space="preserve">  </w:t>
       </w:r>
       <w:r>
         <w:rPr>
           <w:rFonts w:ascii="Times New Roman" w:hAnsi="Times New Roman" w:cs="Times New Roman"/>
+          <w:lang w:val="ru-RU"/>
         </w:rPr>
         <w:tab/>
       </w:r>
@@ -2136,30 +1982,48 @@
         <w:rPr>
           <w:rFonts w:ascii="Times New Roman" w:hAnsi="Times New Roman" w:cs="Times New Roman"/>
         </w:rPr>
-        <w:t>FROM employees</w:t>
-      </w:r>
-    </w:p>
-    <w:p>
-      <w:pPr>
-        <w:rPr>
-          <w:rFonts w:ascii="Times New Roman" w:hAnsi="Times New Roman" w:cs="Times New Roman"/>
-        </w:rPr>
-      </w:pPr>
-      <w:r>
-        <w:rPr>
-          <w:rFonts w:ascii="Times New Roman" w:hAnsi="Times New Roman" w:cs="Times New Roman"/>
+        <w:t>FROM</w:t>
+      </w:r>
+      <w:r>
+        <w:rPr>
+          <w:rFonts w:ascii="Times New Roman" w:hAnsi="Times New Roman" w:cs="Times New Roman"/>
+          <w:lang w:val="ru-RU"/>
+        </w:rPr>
+        <w:t xml:space="preserve"> </w:t>
+      </w:r>
+      <w:r>
+        <w:rPr>
+          <w:rFonts w:ascii="Times New Roman" w:hAnsi="Times New Roman" w:cs="Times New Roman"/>
+          <w:lang w:val="ru-RU"/>
+        </w:rPr>
+        <w:t>Сотрудники</w:t>
+      </w:r>
+    </w:p>
+    <w:p>
+      <w:pPr>
+        <w:rPr>
+          <w:rFonts w:ascii="Times New Roman" w:hAnsi="Times New Roman" w:cs="Times New Roman"/>
+          <w:lang w:val="ru-RU"/>
+        </w:rPr>
+      </w:pPr>
+      <w:r>
+        <w:rPr>
+          <w:rFonts w:ascii="Times New Roman" w:hAnsi="Times New Roman" w:cs="Times New Roman"/>
+          <w:lang w:val="ru-RU"/>
         </w:rPr>
         <w:t xml:space="preserve">    </w:t>
       </w:r>
       <w:r>
         <w:rPr>
           <w:rFonts w:ascii="Times New Roman" w:hAnsi="Times New Roman" w:cs="Times New Roman"/>
+          <w:lang w:val="ru-RU"/>
         </w:rPr>
         <w:tab/>
       </w:r>
       <w:r>
         <w:rPr>
           <w:rFonts w:ascii="Times New Roman" w:hAnsi="Times New Roman" w:cs="Times New Roman"/>
+          <w:lang w:val="ru-RU"/>
         </w:rPr>
         <w:tab/>
       </w:r>
@@ -2167,36 +2031,68 @@
         <w:rPr>
           <w:rFonts w:ascii="Times New Roman" w:hAnsi="Times New Roman" w:cs="Times New Roman"/>
         </w:rPr>
-        <w:t>INNER JOIN positions</w:t>
-      </w:r>
-    </w:p>
-    <w:p>
-      <w:pPr>
-        <w:rPr>
-          <w:rFonts w:ascii="Times New Roman" w:hAnsi="Times New Roman" w:cs="Times New Roman"/>
-        </w:rPr>
-      </w:pPr>
-      <w:r>
-        <w:rPr>
-          <w:rFonts w:ascii="Times New Roman" w:hAnsi="Times New Roman" w:cs="Times New Roman"/>
+        <w:t>INNER</w:t>
+      </w:r>
+      <w:r>
+        <w:rPr>
+          <w:rFonts w:ascii="Times New Roman" w:hAnsi="Times New Roman" w:cs="Times New Roman"/>
+          <w:lang w:val="ru-RU"/>
+        </w:rPr>
+        <w:t xml:space="preserve"> </w:t>
+      </w:r>
+      <w:r>
+        <w:rPr>
+          <w:rFonts w:ascii="Times New Roman" w:hAnsi="Times New Roman" w:cs="Times New Roman"/>
+        </w:rPr>
+        <w:t>JOIN</w:t>
+      </w:r>
+      <w:r>
+        <w:rPr>
+          <w:rFonts w:ascii="Times New Roman" w:hAnsi="Times New Roman" w:cs="Times New Roman"/>
+          <w:lang w:val="ru-RU"/>
+        </w:rPr>
+        <w:t xml:space="preserve"> </w:t>
+      </w:r>
+      <w:r>
+        <w:rPr>
+          <w:rFonts w:ascii="Times New Roman" w:hAnsi="Times New Roman" w:cs="Times New Roman"/>
+          <w:lang w:val="ru-RU"/>
+        </w:rPr>
+        <w:t>должность</w:t>
+      </w:r>
+    </w:p>
+    <w:p>
+      <w:pPr>
+        <w:rPr>
+          <w:rFonts w:ascii="Times New Roman" w:hAnsi="Times New Roman" w:cs="Times New Roman"/>
+          <w:lang w:val="ru-RU"/>
+        </w:rPr>
+      </w:pPr>
+      <w:r>
+        <w:rPr>
+          <w:rFonts w:ascii="Times New Roman" w:hAnsi="Times New Roman" w:cs="Times New Roman"/>
+          <w:lang w:val="ru-RU"/>
         </w:rPr>
         <w:t xml:space="preserve">     </w:t>
       </w:r>
       <w:r>
         <w:rPr>
           <w:rFonts w:ascii="Times New Roman" w:hAnsi="Times New Roman" w:cs="Times New Roman"/>
+          <w:lang w:val="ru-RU"/>
         </w:rPr>
         <w:tab/>
       </w:r>
       <w:r>
         <w:rPr>
           <w:rFonts w:ascii="Times New Roman" w:hAnsi="Times New Roman" w:cs="Times New Roman"/>
+          <w:lang w:val="ru-RU"/>
         </w:rPr>
         <w:tab/>
       </w:r>
       <w:r>
         <w:rPr>
           <w:rFonts w:ascii="Times New Roman" w:hAnsi="Times New Roman" w:cs="Times New Roman"/>
+          <w:lang w:val="ru-RU"/>
         </w:rPr>
         <w:tab/>
       </w:r>
@@ -2204,21 +2100,42 @@
         <w:rPr>
           <w:rFonts w:ascii="Times New Roman" w:hAnsi="Times New Roman" w:cs="Times New Roman"/>
         </w:rPr>
-        <w:t xml:space="preserve">ON </w:t>
-      </w:r>
-      <w:proofErr w:type="spellStart"/>
-      <w:proofErr w:type="gramStart"/>
-      <w:r>
-        <w:rPr>
-          <w:rFonts w:ascii="Times New Roman" w:hAnsi="Times New Roman" w:cs="Times New Roman"/>
-        </w:rPr>
-        <w:t>employees.Position</w:t>
-      </w:r>
-      <w:proofErr w:type="spellEnd"/>
-      <w:proofErr w:type="gramEnd"/>
-      <w:r>
-        <w:rPr>
-          <w:rFonts w:ascii="Times New Roman" w:hAnsi="Times New Roman" w:cs="Times New Roman"/>
+        <w:t>ON</w:t>
+      </w:r>
+      <w:r>
+        <w:rPr>
+          <w:rFonts w:ascii="Times New Roman" w:hAnsi="Times New Roman" w:cs="Times New Roman"/>
+          <w:lang w:val="ru-RU"/>
+        </w:rPr>
+        <w:t xml:space="preserve"> </w:t>
+      </w:r>
+      <w:proofErr w:type="spellStart"/>
+      <w:r>
+        <w:rPr>
+          <w:rFonts w:ascii="Times New Roman" w:hAnsi="Times New Roman" w:cs="Times New Roman"/>
+          <w:lang w:val="ru-RU"/>
+        </w:rPr>
+        <w:t>Сотрудники</w:t>
+      </w:r>
+      <w:r>
+        <w:rPr>
+          <w:rFonts w:ascii="Times New Roman" w:hAnsi="Times New Roman" w:cs="Times New Roman"/>
+          <w:lang w:val="ru-RU"/>
+        </w:rPr>
+        <w:t>.</w:t>
+      </w:r>
+      <w:r>
+        <w:rPr>
+          <w:rFonts w:ascii="Times New Roman" w:hAnsi="Times New Roman" w:cs="Times New Roman"/>
+          <w:lang w:val="ru-RU"/>
+        </w:rPr>
+        <w:t>Должность</w:t>
+      </w:r>
+      <w:proofErr w:type="spellEnd"/>
+      <w:r>
+        <w:rPr>
+          <w:rFonts w:ascii="Times New Roman" w:hAnsi="Times New Roman" w:cs="Times New Roman"/>
+          <w:lang w:val="ru-RU"/>
         </w:rPr>
         <w:t xml:space="preserve"> = </w:t>
       </w:r>
@@ -2226,26 +2143,44 @@
       <w:r>
         <w:rPr>
           <w:rFonts w:ascii="Times New Roman" w:hAnsi="Times New Roman" w:cs="Times New Roman"/>
-        </w:rPr>
-        <w:t>positions.Id</w:t>
-      </w:r>
-      <w:proofErr w:type="spellEnd"/>
-    </w:p>
-    <w:p>
-      <w:pPr>
-        <w:rPr>
-          <w:rFonts w:ascii="Times New Roman" w:hAnsi="Times New Roman" w:cs="Times New Roman"/>
-        </w:rPr>
-      </w:pPr>
-      <w:r>
-        <w:rPr>
-          <w:rFonts w:ascii="Times New Roman" w:hAnsi="Times New Roman" w:cs="Times New Roman"/>
+          <w:lang w:val="ru-RU"/>
+        </w:rPr>
+        <w:t>Должности</w:t>
+      </w:r>
+      <w:r>
+        <w:rPr>
+          <w:rFonts w:ascii="Times New Roman" w:hAnsi="Times New Roman" w:cs="Times New Roman"/>
+          <w:lang w:val="ru-RU"/>
+        </w:rPr>
+        <w:t>.</w:t>
+      </w:r>
+      <w:r>
+        <w:rPr>
+          <w:rFonts w:ascii="Times New Roman" w:hAnsi="Times New Roman" w:cs="Times New Roman"/>
+          <w:lang w:val="ru-RU"/>
+        </w:rPr>
+        <w:t>Ид</w:t>
+      </w:r>
+      <w:proofErr w:type="spellEnd"/>
+    </w:p>
+    <w:p>
+      <w:pPr>
+        <w:rPr>
+          <w:rFonts w:ascii="Times New Roman" w:hAnsi="Times New Roman" w:cs="Times New Roman"/>
+          <w:lang w:val="ru-RU"/>
+        </w:rPr>
+      </w:pPr>
+      <w:r>
+        <w:rPr>
+          <w:rFonts w:ascii="Times New Roman" w:hAnsi="Times New Roman" w:cs="Times New Roman"/>
+          <w:lang w:val="ru-RU"/>
         </w:rPr>
         <w:t xml:space="preserve">  </w:t>
       </w:r>
       <w:r>
         <w:rPr>
           <w:rFonts w:ascii="Times New Roman" w:hAnsi="Times New Roman" w:cs="Times New Roman"/>
+          <w:lang w:val="ru-RU"/>
         </w:rPr>
         <w:tab/>
       </w:r>
@@ -2253,54 +2188,64 @@
         <w:rPr>
           <w:rFonts w:ascii="Times New Roman" w:hAnsi="Times New Roman" w:cs="Times New Roman"/>
         </w:rPr>
-        <w:t xml:space="preserve">WHERE </w:t>
-      </w:r>
-      <w:proofErr w:type="spellStart"/>
-      <w:proofErr w:type="gramStart"/>
-      <w:r>
-        <w:rPr>
-          <w:rFonts w:ascii="Times New Roman" w:hAnsi="Times New Roman" w:cs="Times New Roman"/>
-        </w:rPr>
-        <w:t>positions.Name</w:t>
-      </w:r>
-      <w:proofErr w:type="spellEnd"/>
-      <w:proofErr w:type="gramEnd"/>
-      <w:r>
-        <w:rPr>
-          <w:rFonts w:ascii="Times New Roman" w:hAnsi="Times New Roman" w:cs="Times New Roman"/>
-        </w:rPr>
-        <w:t xml:space="preserve"> = "</w:t>
-      </w:r>
-      <w:proofErr w:type="spellStart"/>
-      <w:r>
-        <w:rPr>
-          <w:rFonts w:ascii="Times New Roman" w:hAnsi="Times New Roman" w:cs="Times New Roman"/>
-        </w:rPr>
-        <w:t>Менеджер</w:t>
-      </w:r>
-      <w:proofErr w:type="spellEnd"/>
-      <w:r>
-        <w:rPr>
-          <w:rFonts w:ascii="Times New Roman" w:hAnsi="Times New Roman" w:cs="Times New Roman"/>
-        </w:rPr>
-        <w:t>"</w:t>
-      </w:r>
-    </w:p>
-    <w:p>
-      <w:pPr>
-        <w:rPr>
-          <w:rFonts w:ascii="Times New Roman" w:hAnsi="Times New Roman" w:cs="Times New Roman"/>
-        </w:rPr>
-      </w:pPr>
-      <w:r>
-        <w:rPr>
-          <w:rFonts w:ascii="Times New Roman" w:hAnsi="Times New Roman" w:cs="Times New Roman"/>
+        <w:t>WHERE</w:t>
+      </w:r>
+      <w:r>
+        <w:rPr>
+          <w:rFonts w:ascii="Times New Roman" w:hAnsi="Times New Roman" w:cs="Times New Roman"/>
+          <w:lang w:val="ru-RU"/>
+        </w:rPr>
+        <w:t xml:space="preserve"> </w:t>
+      </w:r>
+      <w:proofErr w:type="spellStart"/>
+      <w:r>
+        <w:rPr>
+          <w:rFonts w:ascii="Times New Roman" w:hAnsi="Times New Roman" w:cs="Times New Roman"/>
+          <w:lang w:val="ru-RU"/>
+        </w:rPr>
+        <w:t>Должности</w:t>
+      </w:r>
+      <w:r>
+        <w:rPr>
+          <w:rFonts w:ascii="Times New Roman" w:hAnsi="Times New Roman" w:cs="Times New Roman"/>
+          <w:lang w:val="ru-RU"/>
+        </w:rPr>
+        <w:t>.</w:t>
+      </w:r>
+      <w:r>
+        <w:rPr>
+          <w:rFonts w:ascii="Times New Roman" w:hAnsi="Times New Roman" w:cs="Times New Roman"/>
+          <w:lang w:val="ru-RU"/>
+        </w:rPr>
+        <w:t>Имя</w:t>
+      </w:r>
+      <w:proofErr w:type="spellEnd"/>
+      <w:r>
+        <w:rPr>
+          <w:rFonts w:ascii="Times New Roman" w:hAnsi="Times New Roman" w:cs="Times New Roman"/>
+          <w:lang w:val="ru-RU"/>
+        </w:rPr>
+        <w:t xml:space="preserve"> = "Менеджер"</w:t>
+      </w:r>
+    </w:p>
+    <w:p>
+      <w:pPr>
+        <w:rPr>
+          <w:rFonts w:ascii="Times New Roman" w:hAnsi="Times New Roman" w:cs="Times New Roman"/>
+          <w:lang w:val="ru-RU"/>
+        </w:rPr>
+      </w:pPr>
+      <w:r>
+        <w:rPr>
+          <w:rFonts w:ascii="Times New Roman" w:hAnsi="Times New Roman" w:cs="Times New Roman"/>
+          <w:lang w:val="ru-RU"/>
         </w:rPr>
         <w:t xml:space="preserve">  </w:t>
       </w:r>
       <w:r>
         <w:rPr>
           <w:rFonts w:ascii="Times New Roman" w:hAnsi="Times New Roman" w:cs="Times New Roman"/>
+          <w:lang w:val="ru-RU"/>
         </w:rPr>
         <w:tab/>
       </w:r>
@@ -2330,12 +2275,13 @@
         </w:rPr>
         <w:t xml:space="preserve"> </w:t>
       </w:r>
-      <w:proofErr w:type="gramStart"/>
-      <w:r>
-        <w:rPr>
-          <w:rFonts w:ascii="Times New Roman" w:hAnsi="Times New Roman" w:cs="Times New Roman"/>
-        </w:rPr>
-        <w:t>employees</w:t>
+      <w:proofErr w:type="spellStart"/>
+      <w:r>
+        <w:rPr>
+          <w:rFonts w:ascii="Times New Roman" w:hAnsi="Times New Roman" w:cs="Times New Roman"/>
+          <w:lang w:val="ru-RU"/>
+        </w:rPr>
+        <w:t>Сотрудники</w:t>
       </w:r>
       <w:r>
         <w:rPr>
@@ -2344,15 +2290,14 @@
         </w:rPr>
         <w:t>.</w:t>
       </w:r>
-      <w:proofErr w:type="spellStart"/>
-      <w:r>
-        <w:rPr>
-          <w:rFonts w:ascii="Times New Roman" w:hAnsi="Times New Roman" w:cs="Times New Roman"/>
-        </w:rPr>
-        <w:t>FullName</w:t>
-      </w:r>
-      <w:proofErr w:type="spellEnd"/>
-      <w:proofErr w:type="gramEnd"/>
+      <w:r>
+        <w:rPr>
+          <w:rFonts w:ascii="Times New Roman" w:hAnsi="Times New Roman" w:cs="Times New Roman"/>
+          <w:lang w:val="ru-RU"/>
+        </w:rPr>
+        <w:t>Имя</w:t>
+      </w:r>
+      <w:proofErr w:type="spellEnd"/>
     </w:p>
     <w:p>
       <w:pPr>
@@ -2387,6 +2332,7 @@
       <w:r>
         <w:rPr>
           <w:rFonts w:ascii="Times New Roman" w:hAnsi="Times New Roman" w:cs="Times New Roman"/>
+          <w:lang w:val="ru-RU"/>
         </w:rPr>
         <w:tab/>
       </w:r>
@@ -2421,27 +2367,37 @@
         </w:rPr>
         <w:tab/>
       </w:r>
-      <w:proofErr w:type="gramStart"/>
       <w:r>
         <w:rPr>
           <w:rFonts w:ascii="Times New Roman" w:hAnsi="Times New Roman" w:cs="Times New Roman"/>
         </w:rPr>
         <w:t>COUNT(</w:t>
       </w:r>
-      <w:proofErr w:type="spellStart"/>
-      <w:proofErr w:type="gramEnd"/>
-      <w:r>
-        <w:rPr>
-          <w:rFonts w:ascii="Times New Roman" w:hAnsi="Times New Roman" w:cs="Times New Roman"/>
-        </w:rPr>
-        <w:t>employees.`Position</w:t>
-      </w:r>
-      <w:proofErr w:type="spellEnd"/>
-      <w:r>
-        <w:rPr>
-          <w:rFonts w:ascii="Times New Roman" w:hAnsi="Times New Roman" w:cs="Times New Roman"/>
-        </w:rPr>
-        <w:t xml:space="preserve">`) AS </w:t>
+      <w:r>
+        <w:rPr>
+          <w:rFonts w:ascii="Times New Roman" w:hAnsi="Times New Roman" w:cs="Times New Roman"/>
+          <w:lang w:val="ru-RU"/>
+        </w:rPr>
+        <w:t>Сотрудники</w:t>
+      </w:r>
+      <w:r>
+        <w:rPr>
+          <w:rFonts w:ascii="Times New Roman" w:hAnsi="Times New Roman" w:cs="Times New Roman"/>
+        </w:rPr>
+        <w:t>.</w:t>
+      </w:r>
+      <w:r>
+        <w:rPr>
+          <w:rFonts w:ascii="Times New Roman" w:hAnsi="Times New Roman" w:cs="Times New Roman"/>
+          <w:lang w:val="ru-RU"/>
+        </w:rPr>
+        <w:t>Должность</w:t>
+      </w:r>
+      <w:r>
+        <w:rPr>
+          <w:rFonts w:ascii="Times New Roman" w:hAnsi="Times New Roman" w:cs="Times New Roman"/>
+        </w:rPr>
+        <w:t xml:space="preserve">) AS </w:t>
       </w:r>
       <w:proofErr w:type="spellStart"/>
       <w:r>
@@ -2462,6 +2418,7 @@
       <w:pPr>
         <w:rPr>
           <w:rFonts w:ascii="Times New Roman" w:hAnsi="Times New Roman" w:cs="Times New Roman"/>
+          <w:lang w:val="ru-RU"/>
         </w:rPr>
       </w:pPr>
       <w:r>
@@ -2483,15 +2440,28 @@
         <w:tab/>
       </w:r>
       <w:proofErr w:type="spellStart"/>
-      <w:proofErr w:type="gramStart"/>
-      <w:r>
-        <w:rPr>
-          <w:rFonts w:ascii="Times New Roman" w:hAnsi="Times New Roman" w:cs="Times New Roman"/>
-        </w:rPr>
-        <w:t>positions.Name</w:t>
-      </w:r>
-      <w:proofErr w:type="spellEnd"/>
-      <w:proofErr w:type="gramEnd"/>
+      <w:r>
+        <w:rPr>
+          <w:rFonts w:ascii="Times New Roman" w:hAnsi="Times New Roman" w:cs="Times New Roman"/>
+          <w:lang w:val="ru-RU"/>
+        </w:rPr>
+        <w:t>Должности</w:t>
+      </w:r>
+      <w:r>
+        <w:rPr>
+          <w:rFonts w:ascii="Times New Roman" w:hAnsi="Times New Roman" w:cs="Times New Roman"/>
+          <w:lang w:val="ru-RU"/>
+        </w:rPr>
+        <w:t>.</w:t>
+      </w:r>
+      <w:r>
+        <w:rPr>
+          <w:rFonts w:ascii="Times New Roman" w:hAnsi="Times New Roman" w:cs="Times New Roman"/>
+          <w:lang w:val="ru-RU"/>
+        </w:rPr>
+        <w:t>Имя</w:t>
+      </w:r>
+      <w:proofErr w:type="spellEnd"/>
     </w:p>
     <w:p>
       <w:pPr>
@@ -2504,7 +2474,20 @@
         <w:rPr>
           <w:rFonts w:ascii="Times New Roman" w:hAnsi="Times New Roman" w:cs="Times New Roman"/>
         </w:rPr>
-        <w:t>FROM employees</w:t>
+        <w:t>FROM</w:t>
+      </w:r>
+      <w:r>
+        <w:rPr>
+          <w:rFonts w:ascii="Times New Roman" w:hAnsi="Times New Roman" w:cs="Times New Roman"/>
+        </w:rPr>
+        <w:t xml:space="preserve"> </w:t>
+      </w:r>
+      <w:r>
+        <w:rPr>
+          <w:rFonts w:ascii="Times New Roman" w:hAnsi="Times New Roman" w:cs="Times New Roman"/>
+          <w:lang w:val="ru-RU"/>
+        </w:rPr>
+        <w:t>Должности</w:t>
       </w:r>
     </w:p>
     <w:p>
@@ -2535,13 +2518,39 @@
         <w:rPr>
           <w:rFonts w:ascii="Times New Roman" w:hAnsi="Times New Roman" w:cs="Times New Roman"/>
         </w:rPr>
-        <w:t>INNER JOIN positions</w:t>
-      </w:r>
-    </w:p>
-    <w:p>
-      <w:pPr>
-        <w:rPr>
-          <w:rFonts w:ascii="Times New Roman" w:hAnsi="Times New Roman" w:cs="Times New Roman"/>
+        <w:t>INNER</w:t>
+      </w:r>
+      <w:r>
+        <w:rPr>
+          <w:rFonts w:ascii="Times New Roman" w:hAnsi="Times New Roman" w:cs="Times New Roman"/>
+        </w:rPr>
+        <w:t xml:space="preserve"> </w:t>
+      </w:r>
+      <w:r>
+        <w:rPr>
+          <w:rFonts w:ascii="Times New Roman" w:hAnsi="Times New Roman" w:cs="Times New Roman"/>
+        </w:rPr>
+        <w:t>JOIN</w:t>
+      </w:r>
+      <w:r>
+        <w:rPr>
+          <w:rFonts w:ascii="Times New Roman" w:hAnsi="Times New Roman" w:cs="Times New Roman"/>
+        </w:rPr>
+        <w:t xml:space="preserve"> </w:t>
+      </w:r>
+      <w:r>
+        <w:rPr>
+          <w:rFonts w:ascii="Times New Roman" w:hAnsi="Times New Roman" w:cs="Times New Roman"/>
+          <w:lang w:val="ru-RU"/>
+        </w:rPr>
+        <w:t>Должности</w:t>
+      </w:r>
+    </w:p>
+    <w:p>
+      <w:pPr>
+        <w:rPr>
+          <w:rFonts w:ascii="Times New Roman" w:hAnsi="Times New Roman" w:cs="Times New Roman"/>
+          <w:lang w:val="ru-RU"/>
         </w:rPr>
       </w:pPr>
       <w:r>
@@ -2572,36 +2581,66 @@
         <w:rPr>
           <w:rFonts w:ascii="Times New Roman" w:hAnsi="Times New Roman" w:cs="Times New Roman"/>
         </w:rPr>
-        <w:t xml:space="preserve">ON </w:t>
-      </w:r>
-      <w:proofErr w:type="spellStart"/>
-      <w:proofErr w:type="gramStart"/>
-      <w:r>
-        <w:rPr>
-          <w:rFonts w:ascii="Times New Roman" w:hAnsi="Times New Roman" w:cs="Times New Roman"/>
-        </w:rPr>
-        <w:t>employees.`</w:t>
-      </w:r>
-      <w:proofErr w:type="gramEnd"/>
-      <w:r>
-        <w:rPr>
-          <w:rFonts w:ascii="Times New Roman" w:hAnsi="Times New Roman" w:cs="Times New Roman"/>
-        </w:rPr>
-        <w:t>Position</w:t>
-      </w:r>
-      <w:proofErr w:type="spellEnd"/>
-      <w:r>
-        <w:rPr>
-          <w:rFonts w:ascii="Times New Roman" w:hAnsi="Times New Roman" w:cs="Times New Roman"/>
-        </w:rPr>
-        <w:t xml:space="preserve">` = </w:t>
-      </w:r>
-      <w:proofErr w:type="spellStart"/>
-      <w:r>
-        <w:rPr>
-          <w:rFonts w:ascii="Times New Roman" w:hAnsi="Times New Roman" w:cs="Times New Roman"/>
-        </w:rPr>
-        <w:t>positions.Id</w:t>
+        <w:t>ON</w:t>
+      </w:r>
+      <w:r>
+        <w:rPr>
+          <w:rFonts w:ascii="Times New Roman" w:hAnsi="Times New Roman" w:cs="Times New Roman"/>
+          <w:lang w:val="ru-RU"/>
+        </w:rPr>
+        <w:t xml:space="preserve"> </w:t>
+      </w:r>
+      <w:proofErr w:type="spellStart"/>
+      <w:r>
+        <w:rPr>
+          <w:rFonts w:ascii="Times New Roman" w:hAnsi="Times New Roman" w:cs="Times New Roman"/>
+          <w:lang w:val="ru-RU"/>
+        </w:rPr>
+        <w:t>Сотрудники</w:t>
+      </w:r>
+      <w:r>
+        <w:rPr>
+          <w:rFonts w:ascii="Times New Roman" w:hAnsi="Times New Roman" w:cs="Times New Roman"/>
+          <w:lang w:val="ru-RU"/>
+        </w:rPr>
+        <w:t>.</w:t>
+      </w:r>
+      <w:r>
+        <w:rPr>
+          <w:rFonts w:ascii="Times New Roman" w:hAnsi="Times New Roman" w:cs="Times New Roman"/>
+          <w:lang w:val="ru-RU"/>
+        </w:rPr>
+        <w:t>Должность</w:t>
+      </w:r>
+      <w:proofErr w:type="spellEnd"/>
+      <w:r>
+        <w:rPr>
+          <w:rFonts w:ascii="Times New Roman" w:hAnsi="Times New Roman" w:cs="Times New Roman"/>
+          <w:lang w:val="ru-RU"/>
+        </w:rPr>
+        <w:t xml:space="preserve"> = </w:t>
+      </w:r>
+      <w:proofErr w:type="spellStart"/>
+      <w:r>
+        <w:rPr>
+          <w:rFonts w:ascii="Times New Roman" w:hAnsi="Times New Roman" w:cs="Times New Roman"/>
+          <w:lang w:val="ru-RU"/>
+        </w:rPr>
+        <w:t>Должности</w:t>
+      </w:r>
+      <w:r>
+        <w:rPr>
+          <w:rFonts w:ascii="Times New Roman" w:hAnsi="Times New Roman" w:cs="Times New Roman"/>
+          <w:lang w:val="ru-RU"/>
+        </w:rPr>
+        <w:t>.</w:t>
+      </w:r>
+      <w:r>
+        <w:rPr>
+          <w:rFonts w:ascii="Times New Roman" w:hAnsi="Times New Roman" w:cs="Times New Roman"/>
+          <w:lang w:val="ru-RU"/>
+        </w:rPr>
+        <w:t>Ид</w:t>
       </w:r>
       <w:proofErr w:type="spellEnd"/>
     </w:p>
@@ -2610,67 +2649,161 @@
         <w:ind w:firstLine="720"/>
         <w:rPr>
           <w:rFonts w:ascii="Times New Roman" w:hAnsi="Times New Roman" w:cs="Times New Roman"/>
-        </w:rPr>
-      </w:pPr>
-      <w:r>
-        <w:rPr>
-          <w:rFonts w:ascii="Times New Roman" w:hAnsi="Times New Roman" w:cs="Times New Roman"/>
-        </w:rPr>
-        <w:t xml:space="preserve">GROUP BY </w:t>
-      </w:r>
-      <w:proofErr w:type="spellStart"/>
-      <w:proofErr w:type="gramStart"/>
-      <w:r>
-        <w:rPr>
-          <w:rFonts w:ascii="Times New Roman" w:hAnsi="Times New Roman" w:cs="Times New Roman"/>
-        </w:rPr>
-        <w:t>positions.Name</w:t>
-      </w:r>
-      <w:proofErr w:type="spellEnd"/>
-      <w:proofErr w:type="gramEnd"/>
-    </w:p>
-    <w:p>
-      <w:pPr>
-        <w:spacing w:after="200" w:line="276" w:lineRule="auto"/>
-        <w:ind w:left="360"/>
-        <w:rPr>
-          <w:rFonts w:ascii="Times New Roman" w:hAnsi="Times New Roman" w:cs="Times New Roman"/>
-        </w:rPr>
-      </w:pPr>
-    </w:p>
-    <w:p>
-      <w:pPr>
-        <w:rPr>
-          <w:rFonts w:ascii="Times New Roman" w:hAnsi="Times New Roman" w:cs="Times New Roman"/>
-          <w:sz w:val="24"/>
-          <w:szCs w:val="24"/>
-          <w:lang w:val="ru-RU"/>
-        </w:rPr>
-      </w:pPr>
-      <w:r>
-        <w:rPr>
-          <w:rFonts w:ascii="Times New Roman" w:hAnsi="Times New Roman" w:cs="Times New Roman"/>
-          <w:sz w:val="24"/>
-          <w:szCs w:val="24"/>
-          <w:lang w:val="ru-RU"/>
-        </w:rPr>
-        <w:t xml:space="preserve">Разница между тегами </w:t>
-      </w:r>
-      <w:r>
-        <w:rPr>
-          <w:rFonts w:ascii="Times New Roman" w:hAnsi="Times New Roman" w:cs="Times New Roman"/>
-          <w:sz w:val="24"/>
-          <w:szCs w:val="24"/>
-          <w:lang w:val="ru-RU"/>
-        </w:rPr>
-        <w:t>&lt;</w:t>
-      </w:r>
-      <w:proofErr w:type="spellStart"/>
-      <w:r>
-        <w:rPr>
-          <w:rFonts w:ascii="Times New Roman" w:hAnsi="Times New Roman" w:cs="Times New Roman"/>
-          <w:sz w:val="24"/>
-          <w:szCs w:val="24"/>
+          <w:lang w:val="ru-RU"/>
+        </w:rPr>
+      </w:pPr>
+      <w:r>
+        <w:rPr>
+          <w:rFonts w:ascii="Times New Roman" w:hAnsi="Times New Roman" w:cs="Times New Roman"/>
+        </w:rPr>
+        <w:t>GROUP</w:t>
+      </w:r>
+      <w:r>
+        <w:rPr>
+          <w:rFonts w:ascii="Times New Roman" w:hAnsi="Times New Roman" w:cs="Times New Roman"/>
+          <w:lang w:val="ru-RU"/>
+        </w:rPr>
+        <w:t xml:space="preserve"> </w:t>
+      </w:r>
+      <w:r>
+        <w:rPr>
+          <w:rFonts w:ascii="Times New Roman" w:hAnsi="Times New Roman" w:cs="Times New Roman"/>
+        </w:rPr>
+        <w:t>BY</w:t>
+      </w:r>
+      <w:r>
+        <w:rPr>
+          <w:rFonts w:ascii="Times New Roman" w:hAnsi="Times New Roman" w:cs="Times New Roman"/>
+          <w:lang w:val="ru-RU"/>
+        </w:rPr>
+        <w:t xml:space="preserve"> </w:t>
+      </w:r>
+      <w:proofErr w:type="spellStart"/>
+      <w:r>
+        <w:rPr>
+          <w:rFonts w:ascii="Times New Roman" w:hAnsi="Times New Roman" w:cs="Times New Roman"/>
+          <w:lang w:val="ru-RU"/>
+        </w:rPr>
+        <w:t>Должности</w:t>
+      </w:r>
+      <w:r>
+        <w:rPr>
+          <w:rFonts w:ascii="Times New Roman" w:hAnsi="Times New Roman" w:cs="Times New Roman"/>
+          <w:lang w:val="ru-RU"/>
+        </w:rPr>
+        <w:t>.</w:t>
+      </w:r>
+      <w:r>
+        <w:rPr>
+          <w:rFonts w:ascii="Times New Roman" w:hAnsi="Times New Roman" w:cs="Times New Roman"/>
+          <w:lang w:val="ru-RU"/>
+        </w:rPr>
+        <w:t>Имя</w:t>
+      </w:r>
+      <w:proofErr w:type="spellEnd"/>
+    </w:p>
+    <w:p>
+      <w:pPr>
+        <w:rPr>
+          <w:rFonts w:ascii="Times New Roman" w:hAnsi="Times New Roman" w:cs="Times New Roman"/>
+          <w:lang w:val="ru-RU"/>
+        </w:rPr>
+      </w:pPr>
+      <w:r>
+        <w:rPr>
+          <w:rFonts w:ascii="Times New Roman" w:hAnsi="Times New Roman" w:cs="Times New Roman"/>
+          <w:lang w:val="ru-RU"/>
+        </w:rPr>
+        <w:br w:type="page"/>
+      </w:r>
+    </w:p>
+    <w:p>
+      <w:pPr>
+        <w:rPr>
+          <w:rFonts w:ascii="Times New Roman" w:hAnsi="Times New Roman" w:cs="Times New Roman"/>
+          <w:b/>
+          <w:bCs/>
+          <w:sz w:val="28"/>
+          <w:szCs w:val="28"/>
+          <w:lang w:val="ru-RU"/>
+        </w:rPr>
+      </w:pPr>
+      <w:r>
+        <w:rPr>
+          <w:rFonts w:ascii="Times New Roman" w:hAnsi="Times New Roman" w:cs="Times New Roman"/>
+          <w:b/>
+          <w:bCs/>
+          <w:sz w:val="28"/>
+          <w:szCs w:val="28"/>
+          <w:lang w:val="ru-RU"/>
+        </w:rPr>
+        <w:lastRenderedPageBreak/>
+        <w:tab/>
+        <w:t xml:space="preserve">Скрипты, </w:t>
+      </w:r>
+      <w:r>
+        <w:rPr>
+          <w:rFonts w:ascii="Times New Roman" w:hAnsi="Times New Roman" w:cs="Times New Roman"/>
+          <w:b/>
+          <w:bCs/>
+          <w:sz w:val="28"/>
+          <w:szCs w:val="28"/>
+        </w:rPr>
+        <w:t>AJAX</w:t>
+      </w:r>
+      <w:r>
+        <w:rPr>
+          <w:rFonts w:ascii="Times New Roman" w:hAnsi="Times New Roman" w:cs="Times New Roman"/>
+          <w:b/>
+          <w:bCs/>
+          <w:sz w:val="28"/>
+          <w:szCs w:val="28"/>
+          <w:lang w:val="ru-RU"/>
+        </w:rPr>
+        <w:t xml:space="preserve">, </w:t>
+      </w:r>
+      <w:r>
+        <w:rPr>
+          <w:rFonts w:ascii="Times New Roman" w:hAnsi="Times New Roman" w:cs="Times New Roman"/>
+          <w:b/>
+          <w:bCs/>
+          <w:sz w:val="28"/>
+          <w:szCs w:val="28"/>
+        </w:rPr>
+        <w:t>HTML</w:t>
+      </w:r>
+    </w:p>
+    <w:p>
+      <w:pPr>
+        <w:rPr>
+          <w:rFonts w:ascii="Times New Roman" w:hAnsi="Times New Roman" w:cs="Times New Roman"/>
+          <w:i/>
+          <w:iCs/>
+          <w:sz w:val="24"/>
+          <w:szCs w:val="24"/>
+          <w:lang w:val="ru-RU"/>
+        </w:rPr>
+      </w:pPr>
+      <w:r>
+        <w:rPr>
+          <w:rFonts w:ascii="Times New Roman" w:hAnsi="Times New Roman" w:cs="Times New Roman"/>
+          <w:i/>
+          <w:iCs/>
+          <w:sz w:val="24"/>
+          <w:szCs w:val="24"/>
+          <w:lang w:val="ru-RU"/>
+        </w:rPr>
+        <w:t>Можно ли сделать такой сайт. Сайт содержит два файла index.html, style.css. На странице выведен список &lt;</w:t>
+      </w:r>
+      <w:proofErr w:type="spellStart"/>
+      <w:r>
+        <w:rPr>
+          <w:rFonts w:ascii="Times New Roman" w:hAnsi="Times New Roman" w:cs="Times New Roman"/>
+          <w:i/>
+          <w:iCs/>
+          <w:sz w:val="24"/>
+          <w:szCs w:val="24"/>
+          <w:lang w:val="ru-RU"/>
         </w:rPr>
         <w:t>ol</w:t>
       </w:r>
@@ -2678,65 +2811,145 @@
       <w:r>
         <w:rPr>
           <w:rFonts w:ascii="Times New Roman" w:hAnsi="Times New Roman" w:cs="Times New Roman"/>
-          <w:sz w:val="24"/>
-          <w:szCs w:val="24"/>
-          <w:lang w:val="ru-RU"/>
-        </w:rPr>
-        <w:t xml:space="preserve">&gt; </w:t>
-      </w:r>
-      <w:r>
-        <w:rPr>
-          <w:rFonts w:ascii="Times New Roman" w:hAnsi="Times New Roman" w:cs="Times New Roman"/>
-          <w:sz w:val="24"/>
-          <w:szCs w:val="24"/>
-          <w:lang w:val="ru-RU"/>
-        </w:rPr>
-        <w:t xml:space="preserve">и </w:t>
-      </w:r>
-      <w:r>
-        <w:rPr>
-          <w:rFonts w:ascii="Times New Roman" w:hAnsi="Times New Roman" w:cs="Times New Roman"/>
-          <w:sz w:val="24"/>
-          <w:szCs w:val="24"/>
-          <w:lang w:val="ru-RU"/>
-        </w:rPr>
-        <w:t>&lt;</w:t>
-      </w:r>
-      <w:r>
-        <w:rPr>
-          <w:rFonts w:ascii="Times New Roman" w:hAnsi="Times New Roman" w:cs="Times New Roman"/>
-          <w:sz w:val="24"/>
-          <w:szCs w:val="24"/>
+          <w:i/>
+          <w:iCs/>
+          <w:sz w:val="24"/>
+          <w:szCs w:val="24"/>
+          <w:lang w:val="ru-RU"/>
+        </w:rPr>
+        <w:t>&gt; или &lt;</w:t>
+      </w:r>
+      <w:proofErr w:type="spellStart"/>
+      <w:r>
+        <w:rPr>
+          <w:rFonts w:ascii="Times New Roman" w:hAnsi="Times New Roman" w:cs="Times New Roman"/>
+          <w:i/>
+          <w:iCs/>
+          <w:sz w:val="24"/>
+          <w:szCs w:val="24"/>
+          <w:lang w:val="ru-RU"/>
         </w:rPr>
         <w:t>ul</w:t>
       </w:r>
-      <w:r>
-        <w:rPr>
-          <w:rFonts w:ascii="Times New Roman" w:hAnsi="Times New Roman" w:cs="Times New Roman"/>
-          <w:sz w:val="24"/>
-          <w:szCs w:val="24"/>
-          <w:lang w:val="ru-RU"/>
-        </w:rPr>
-        <w:t xml:space="preserve">&gt; </w:t>
-      </w:r>
-      <w:r>
-        <w:rPr>
-          <w:rFonts w:ascii="Times New Roman" w:hAnsi="Times New Roman" w:cs="Times New Roman"/>
-          <w:sz w:val="24"/>
-          <w:szCs w:val="24"/>
-          <w:lang w:val="ru-RU"/>
-        </w:rPr>
-        <w:t>в том, что первый определяет нумерованный список, а второй – ненумерованный</w:t>
-      </w:r>
-      <w:r>
-        <w:rPr>
-          <w:rFonts w:ascii="Times New Roman" w:hAnsi="Times New Roman" w:cs="Times New Roman"/>
-          <w:sz w:val="24"/>
-          <w:szCs w:val="24"/>
-          <w:lang w:val="ru-RU"/>
-        </w:rPr>
-        <w:t>.</w:t>
-      </w:r>
+      <w:proofErr w:type="spellEnd"/>
+      <w:r>
+        <w:rPr>
+          <w:rFonts w:ascii="Times New Roman" w:hAnsi="Times New Roman" w:cs="Times New Roman"/>
+          <w:i/>
+          <w:iCs/>
+          <w:sz w:val="24"/>
+          <w:szCs w:val="24"/>
+          <w:lang w:val="ru-RU"/>
+        </w:rPr>
+        <w:t>&gt; (в чем разница?) таким образом, что каждый элемент списка начинается с изображения, например, смайлика.  При этом со страницы index.html браузер не должен делать никаких запросов кроме style.css. Со страницы style.css также не должно быть дополнительных запросов.  Если да – то приведите пример.</w:t>
+      </w:r>
+    </w:p>
+    <w:p>
+      <w:pPr>
+        <w:rPr>
+          <w:rFonts w:ascii="Times New Roman" w:hAnsi="Times New Roman" w:cs="Times New Roman"/>
+          <w:sz w:val="24"/>
+          <w:szCs w:val="24"/>
+          <w:lang w:val="ru-RU"/>
+        </w:rPr>
+      </w:pPr>
+      <w:r>
+        <w:rPr>
+          <w:rFonts w:ascii="Times New Roman" w:hAnsi="Times New Roman" w:cs="Times New Roman"/>
+          <w:sz w:val="24"/>
+          <w:szCs w:val="24"/>
+          <w:lang w:val="ru-RU"/>
+        </w:rPr>
+        <w:t>Разница между тегами &lt;</w:t>
+      </w:r>
+      <w:proofErr w:type="spellStart"/>
+      <w:r>
+        <w:rPr>
+          <w:rFonts w:ascii="Times New Roman" w:hAnsi="Times New Roman" w:cs="Times New Roman"/>
+          <w:sz w:val="24"/>
+          <w:szCs w:val="24"/>
+        </w:rPr>
+        <w:t>ol</w:t>
+      </w:r>
+      <w:proofErr w:type="spellEnd"/>
+      <w:r>
+        <w:rPr>
+          <w:rFonts w:ascii="Times New Roman" w:hAnsi="Times New Roman" w:cs="Times New Roman"/>
+          <w:sz w:val="24"/>
+          <w:szCs w:val="24"/>
+          <w:lang w:val="ru-RU"/>
+        </w:rPr>
+        <w:t>&gt; и &lt;</w:t>
+      </w:r>
+      <w:r>
+        <w:rPr>
+          <w:rFonts w:ascii="Times New Roman" w:hAnsi="Times New Roman" w:cs="Times New Roman"/>
+          <w:sz w:val="24"/>
+          <w:szCs w:val="24"/>
+        </w:rPr>
+        <w:t>ul</w:t>
+      </w:r>
+      <w:r>
+        <w:rPr>
+          <w:rFonts w:ascii="Times New Roman" w:hAnsi="Times New Roman" w:cs="Times New Roman"/>
+          <w:sz w:val="24"/>
+          <w:szCs w:val="24"/>
+          <w:lang w:val="ru-RU"/>
+        </w:rPr>
+        <w:t>&gt; в том, что первый определяет нумерованный список, а второй – ненумерованный.</w:t>
+      </w:r>
+      <w:r>
+        <w:rPr>
+          <w:rFonts w:ascii="Times New Roman" w:hAnsi="Times New Roman" w:cs="Times New Roman"/>
+          <w:sz w:val="24"/>
+          <w:szCs w:val="24"/>
+          <w:lang w:val="ru-RU"/>
+        </w:rPr>
+        <w:t xml:space="preserve"> Такой сайт создать нельзя, т.к. сначала браузер совершит </w:t>
+      </w:r>
+      <w:r>
+        <w:rPr>
+          <w:rFonts w:ascii="Times New Roman" w:hAnsi="Times New Roman" w:cs="Times New Roman"/>
+          <w:sz w:val="24"/>
+          <w:szCs w:val="24"/>
+        </w:rPr>
+        <w:t>Get</w:t>
+      </w:r>
+      <w:r>
+        <w:rPr>
+          <w:rFonts w:ascii="Times New Roman" w:hAnsi="Times New Roman" w:cs="Times New Roman"/>
+          <w:sz w:val="24"/>
+          <w:szCs w:val="24"/>
+          <w:lang w:val="ru-RU"/>
+        </w:rPr>
+        <w:t xml:space="preserve">-запрос, на который сервер вернет страницу сайта. После этого браузер совершит </w:t>
+      </w:r>
+      <w:r>
+        <w:rPr>
+          <w:rFonts w:ascii="Times New Roman" w:hAnsi="Times New Roman" w:cs="Times New Roman"/>
+          <w:sz w:val="24"/>
+          <w:szCs w:val="24"/>
+        </w:rPr>
+        <w:t>Get-</w:t>
+      </w:r>
+      <w:r>
+        <w:rPr>
+          <w:rStyle w:val="PageNumber"/>
+          <w:rFonts w:ascii="Times New Roman" w:hAnsi="Times New Roman" w:cs="Times New Roman"/>
+          <w:lang w:val="ru-RU"/>
+        </w:rPr>
+        <w:t>запрос на получение картинок.</w:t>
+      </w:r>
+    </w:p>
+    <w:p>
+      <w:pPr>
+        <w:rPr>
+          <w:rFonts w:ascii="Times New Roman" w:hAnsi="Times New Roman" w:cs="Times New Roman"/>
+          <w:sz w:val="24"/>
+          <w:szCs w:val="24"/>
+          <w:lang w:val="ru-RU"/>
+        </w:rPr>
+      </w:pPr>
     </w:p>
     <w:sectPr>
       <w:pgSz w:w="11906" w:h="16838"/>
@@ -3200,6 +3413,7 @@
     <w:lsdException w:name="HTML Sample" w:semiHidden="1" w:unhideWhenUsed="1"/>
     <w:lsdException w:name="HTML Typewriter" w:semiHidden="1" w:unhideWhenUsed="1"/>
     <w:lsdException w:name="HTML Variable" w:semiHidden="1" w:unhideWhenUsed="1"/>
+    <w:lsdException w:name="Normal Table" w:semiHidden="1" w:unhideWhenUsed="1"/>
     <w:lsdException w:name="annotation subject" w:semiHidden="1" w:unhideWhenUsed="1"/>
     <w:lsdException w:name="No List" w:semiHidden="1" w:unhideWhenUsed="1"/>
     <w:lsdException w:name="Outline List 1" w:semiHidden="1" w:unhideWhenUsed="1"/>
@@ -3246,8 +3460,10 @@
     <w:lsdException w:name="Table Subtle 2" w:semiHidden="1" w:unhideWhenUsed="1"/>
     <w:lsdException w:name="Table Web 1" w:semiHidden="1" w:unhideWhenUsed="1"/>
     <w:lsdException w:name="Table Web 2" w:semiHidden="1" w:unhideWhenUsed="1"/>
+    <w:lsdException w:name="Table Web 3" w:semiHidden="1" w:unhideWhenUsed="1"/>
     <w:lsdException w:name="Balloon Text" w:semiHidden="1" w:unhideWhenUsed="1"/>
     <w:lsdException w:name="Table Grid" w:uiPriority="39"/>
+    <w:lsdException w:name="Table Theme" w:semiHidden="1" w:unhideWhenUsed="1"/>
     <w:lsdException w:name="Placeholder Text" w:semiHidden="1"/>
     <w:lsdException w:name="No Spacing" w:uiPriority="1" w:qFormat="1"/>
     <w:lsdException w:name="Light Shading" w:uiPriority="60"/>
@@ -3510,6 +3726,38 @@
       <w:ind w:left="720"/>
       <w:contextualSpacing/>
     </w:pPr>
+  </w:style>
+  <w:style w:type="paragraph" w:styleId="Footer">
+    <w:name w:val="footer"/>
+    <w:basedOn w:val="Normal"/>
+    <w:link w:val="FooterChar"/>
+    <w:uiPriority w:val="99"/>
+    <w:semiHidden/>
+    <w:unhideWhenUsed/>
+    <w:rsid w:val="00DB7906"/>
+    <w:pPr>
+      <w:tabs>
+        <w:tab w:val="center" w:pos="4844"/>
+        <w:tab w:val="right" w:pos="9689"/>
+      </w:tabs>
+      <w:spacing w:after="0" w:line="240" w:lineRule="auto"/>
+    </w:pPr>
+  </w:style>
+  <w:style w:type="character" w:customStyle="1" w:styleId="FooterChar">
+    <w:name w:val="Footer Char"/>
+    <w:basedOn w:val="DefaultParagraphFont"/>
+    <w:link w:val="Footer"/>
+    <w:uiPriority w:val="99"/>
+    <w:semiHidden/>
+    <w:rsid w:val="00DB7906"/>
+  </w:style>
+  <w:style w:type="character" w:styleId="PageNumber">
+    <w:name w:val="page number"/>
+    <w:basedOn w:val="DefaultParagraphFont"/>
+    <w:uiPriority w:val="99"/>
+    <w:semiHidden/>
+    <w:unhideWhenUsed/>
+    <w:rsid w:val="00DB7906"/>
   </w:style>
 </w:styles>
 </file>

</xml_diff>